<commit_message>
tried to add micro data for hours, ultimately removed due to issues with validation/detection for the web pages
</commit_message>
<xml_diff>
--- a/eksamensdokument.docx
+++ b/eksamensdokument.docx
@@ -109,7 +109,19 @@
         <w:rPr>
           <w:lang w:val="nb-NO"/>
         </w:rPr>
-        <w:t xml:space="preserve">Oppgaveteksten </w:t>
+        <w:t>Oppgaveteksten</w:t>
+      </w:r>
+      <w:r>
+        <w:rPr>
+          <w:lang w:val="nb-NO"/>
+        </w:rPr>
+        <w:t>:</w:t>
+      </w:r>
+      <w:r>
+        <w:rPr>
+          <w:lang w:val="nb-NO"/>
+        </w:rPr>
+        <w:t xml:space="preserve"> </w:t>
       </w:r>
     </w:p>
     <w:p>
@@ -128,6 +140,149 @@
           <w:lang w:val="nb-NO"/>
         </w:rPr>
         <w:t>Oppgaveteksten oppleves klar og tydelig</w:t>
+      </w:r>
+      <w:r>
+        <w:rPr>
+          <w:lang w:val="nb-NO"/>
+        </w:rPr>
+        <w:t>.</w:t>
+      </w:r>
+    </w:p>
+    <w:p>
+      <w:pPr>
+        <w:rPr>
+          <w:lang w:val="nb-NO"/>
+        </w:rPr>
+      </w:pPr>
+    </w:p>
+    <w:p>
+      <w:pPr>
+        <w:rPr>
+          <w:lang w:val="nb-NO"/>
+        </w:rPr>
+      </w:pPr>
+      <w:r>
+        <w:rPr>
+          <w:lang w:val="nb-NO"/>
+        </w:rPr>
+        <w:t>Utfordringer/ting som ikke ble løst:</w:t>
+      </w:r>
+    </w:p>
+    <w:p>
+      <w:pPr>
+        <w:pStyle w:val="ListParagraph"/>
+        <w:numPr>
+          <w:ilvl w:val="0"/>
+          <w:numId w:val="1"/>
+        </w:numPr>
+        <w:rPr>
+          <w:lang w:val="nb-NO"/>
+        </w:rPr>
+      </w:pPr>
+      <w:r>
+        <w:rPr>
+          <w:lang w:val="nb-NO"/>
+        </w:rPr>
+        <w:t xml:space="preserve">Det </w:t>
+      </w:r>
+      <w:proofErr w:type="gramStart"/>
+      <w:r>
+        <w:rPr>
+          <w:lang w:val="nb-NO"/>
+        </w:rPr>
+        <w:t>som...</w:t>
+      </w:r>
+      <w:proofErr w:type="gramEnd"/>
+      <w:r>
+        <w:rPr>
+          <w:lang w:val="nb-NO"/>
+        </w:rPr>
+        <w:t xml:space="preserve"> </w:t>
+      </w:r>
+    </w:p>
+    <w:p>
+      <w:pPr>
+        <w:rPr>
+          <w:lang w:val="nb-NO"/>
+        </w:rPr>
+      </w:pPr>
+    </w:p>
+    <w:p>
+      <w:pPr>
+        <w:rPr>
+          <w:lang w:val="nb-NO"/>
+        </w:rPr>
+      </w:pPr>
+      <w:r>
+        <w:rPr>
+          <w:lang w:val="nb-NO"/>
+        </w:rPr>
+        <w:t xml:space="preserve">Kilder: </w:t>
+      </w:r>
+    </w:p>
+    <w:p>
+      <w:pPr>
+        <w:rPr>
+          <w:lang w:val="nb-NO"/>
+        </w:rPr>
+      </w:pPr>
+    </w:p>
+    <w:p>
+      <w:pPr>
+        <w:pStyle w:val="ListParagraph"/>
+        <w:numPr>
+          <w:ilvl w:val="0"/>
+          <w:numId w:val="1"/>
+        </w:numPr>
+        <w:rPr>
+          <w:lang w:val="nb-NO"/>
+        </w:rPr>
+      </w:pPr>
+      <w:r>
+        <w:rPr>
+          <w:lang w:val="nb-NO"/>
+        </w:rPr>
+        <w:t xml:space="preserve">LMS </w:t>
+      </w:r>
+      <w:proofErr w:type="spellStart"/>
+      <w:r>
+        <w:rPr>
+          <w:lang w:val="nb-NO"/>
+        </w:rPr>
+        <w:t>webtricks</w:t>
+      </w:r>
+      <w:proofErr w:type="spellEnd"/>
+    </w:p>
+    <w:p>
+      <w:pPr>
+        <w:pStyle w:val="ListParagraph"/>
+        <w:numPr>
+          <w:ilvl w:val="0"/>
+          <w:numId w:val="1"/>
+        </w:numPr>
+        <w:rPr>
+          <w:lang w:val="nb-NO"/>
+        </w:rPr>
+      </w:pPr>
+      <w:r>
+        <w:rPr>
+          <w:lang w:val="nb-NO"/>
+        </w:rPr>
+        <w:t>Forelesningsnotater/</w:t>
+      </w:r>
+      <w:proofErr w:type="spellStart"/>
+      <w:r>
+        <w:rPr>
+          <w:lang w:val="nb-NO"/>
+        </w:rPr>
+        <w:t>powerpoint</w:t>
+      </w:r>
+      <w:proofErr w:type="spellEnd"/>
+      <w:r>
+        <w:rPr>
+          <w:lang w:val="nb-NO"/>
+        </w:rPr>
+        <w:t>-presentasjoner</w:t>
       </w:r>
     </w:p>
     <w:p>

</xml_diff>

<commit_message>
eksamensdocument almost complete. Cleaned up code and doing checks.
</commit_message>
<xml_diff>
--- a/eksamensdokument.docx
+++ b/eksamensdokument.docx
@@ -64,11 +64,15 @@
     <w:p>
       <w:pPr>
         <w:rPr>
-          <w:lang w:val="nb-NO"/>
-        </w:rPr>
-      </w:pPr>
-      <w:r>
-        <w:rPr>
+          <w:b/>
+          <w:bCs/>
+          <w:lang w:val="nb-NO"/>
+        </w:rPr>
+      </w:pPr>
+      <w:r>
+        <w:rPr>
+          <w:b/>
+          <w:bCs/>
           <w:lang w:val="nb-NO"/>
         </w:rPr>
         <w:t>Vanskelighetsgrad:</w:t>
@@ -102,23 +106,31 @@
     <w:p>
       <w:pPr>
         <w:rPr>
-          <w:lang w:val="nb-NO"/>
-        </w:rPr>
-      </w:pPr>
-      <w:r>
-        <w:rPr>
+          <w:b/>
+          <w:bCs/>
+          <w:lang w:val="nb-NO"/>
+        </w:rPr>
+      </w:pPr>
+      <w:r>
+        <w:rPr>
+          <w:b/>
+          <w:bCs/>
           <w:lang w:val="nb-NO"/>
         </w:rPr>
         <w:t>Oppgaveteksten</w:t>
       </w:r>
       <w:r>
         <w:rPr>
+          <w:b/>
+          <w:bCs/>
           <w:lang w:val="nb-NO"/>
         </w:rPr>
         <w:t>:</w:t>
       </w:r>
       <w:r>
         <w:rPr>
+          <w:b/>
+          <w:bCs/>
           <w:lang w:val="nb-NO"/>
         </w:rPr>
         <w:t xml:space="preserve"> </w:t>
@@ -145,28 +157,204 @@
         <w:rPr>
           <w:lang w:val="nb-NO"/>
         </w:rPr>
-        <w:t>.</w:t>
-      </w:r>
-    </w:p>
-    <w:p>
-      <w:pPr>
-        <w:rPr>
-          <w:lang w:val="nb-NO"/>
-        </w:rPr>
-      </w:pPr>
-    </w:p>
-    <w:p>
-      <w:pPr>
-        <w:rPr>
-          <w:lang w:val="nb-NO"/>
-        </w:rPr>
-      </w:pPr>
-      <w:r>
-        <w:rPr>
+        <w:t>, stort sett. Det eneste som var litt utydelig for meg var denne kommentaren under HTML for A-</w:t>
+      </w:r>
+      <w:proofErr w:type="gramStart"/>
+      <w:r>
+        <w:rPr>
+          <w:lang w:val="nb-NO"/>
+        </w:rPr>
+        <w:t>krav :</w:t>
+      </w:r>
+      <w:proofErr w:type="gramEnd"/>
+      <w:r>
+        <w:rPr>
+          <w:lang w:val="nb-NO"/>
+        </w:rPr>
+        <w:t xml:space="preserve"> </w:t>
+      </w:r>
+    </w:p>
+    <w:p>
+      <w:pPr>
+        <w:rPr>
+          <w:lang w:val="nb-NO"/>
+        </w:rPr>
+      </w:pPr>
+    </w:p>
+    <w:p>
+      <w:pPr>
+        <w:rPr>
+          <w:lang w:val="nb-NO"/>
+        </w:rPr>
+      </w:pPr>
+      <w:r>
+        <w:rPr>
+          <w:noProof/>
+          <w:lang w:val="nb-NO"/>
+        </w:rPr>
+        <w:drawing>
+          <wp:inline distT="0" distB="0" distL="0" distR="0" wp14:anchorId="27858327" wp14:editId="6C9FE9EB">
+            <wp:extent cx="5731510" cy="366395"/>
+            <wp:effectExtent l="0" t="0" r="0" b="1905"/>
+            <wp:docPr id="301412375" name="Picture 3"/>
+            <wp:cNvGraphicFramePr>
+              <a:graphicFrameLocks xmlns:a="http://schemas.openxmlformats.org/drawingml/2006/main" noChangeAspect="1"/>
+            </wp:cNvGraphicFramePr>
+            <a:graphic xmlns:a="http://schemas.openxmlformats.org/drawingml/2006/main">
+              <a:graphicData uri="http://schemas.openxmlformats.org/drawingml/2006/picture">
+                <pic:pic xmlns:pic="http://schemas.openxmlformats.org/drawingml/2006/picture">
+                  <pic:nvPicPr>
+                    <pic:cNvPr id="301412375" name="Picture 301412375"/>
+                    <pic:cNvPicPr/>
+                  </pic:nvPicPr>
+                  <pic:blipFill>
+                    <a:blip r:embed="rId5" cstate="print">
+                      <a:extLst>
+                        <a:ext uri="{28A0092B-C50C-407E-A947-70E740481C1C}">
+                          <a14:useLocalDpi xmlns:a14="http://schemas.microsoft.com/office/drawing/2010/main" val="0"/>
+                        </a:ext>
+                      </a:extLst>
+                    </a:blip>
+                    <a:stretch>
+                      <a:fillRect/>
+                    </a:stretch>
+                  </pic:blipFill>
+                  <pic:spPr>
+                    <a:xfrm>
+                      <a:off x="0" y="0"/>
+                      <a:ext cx="5731510" cy="366395"/>
+                    </a:xfrm>
+                    <a:prstGeom prst="rect">
+                      <a:avLst/>
+                    </a:prstGeom>
+                  </pic:spPr>
+                </pic:pic>
+              </a:graphicData>
+            </a:graphic>
+          </wp:inline>
+        </w:drawing>
+      </w:r>
+    </w:p>
+    <w:p>
+      <w:pPr>
+        <w:rPr>
+          <w:lang w:val="nb-NO"/>
+        </w:rPr>
+      </w:pPr>
+    </w:p>
+    <w:p>
+      <w:pPr>
+        <w:rPr>
+          <w:lang w:val="nb-NO"/>
+        </w:rPr>
+      </w:pPr>
+      <w:r>
+        <w:rPr>
+          <w:lang w:val="nb-NO"/>
+        </w:rPr>
+        <w:t xml:space="preserve">Dette er andre gangen &lt;div&gt;-tagget nevnes i oppgaveteksten. Første gang er under </w:t>
+      </w:r>
+      <w:proofErr w:type="spellStart"/>
+      <w:r>
+        <w:rPr>
+          <w:lang w:val="nb-NO"/>
+        </w:rPr>
+        <w:t>minsterkrav</w:t>
+      </w:r>
+      <w:proofErr w:type="spellEnd"/>
+      <w:r>
+        <w:rPr>
+          <w:lang w:val="nb-NO"/>
+        </w:rPr>
+        <w:t xml:space="preserve"> (karakter E) og da står </w:t>
+      </w:r>
+      <w:proofErr w:type="gramStart"/>
+      <w:r>
+        <w:rPr>
+          <w:lang w:val="nb-NO"/>
+        </w:rPr>
+        <w:t>det:  «</w:t>
+      </w:r>
+      <w:proofErr w:type="gramEnd"/>
+      <w:r>
+        <w:rPr>
+          <w:lang w:val="nb-NO"/>
+        </w:rPr>
+        <w:t>Dere har en &lt;div&gt;-kvote på 5 (per side) . . .»</w:t>
+      </w:r>
+    </w:p>
+    <w:p>
+      <w:pPr>
+        <w:rPr>
+          <w:lang w:val="nb-NO"/>
+        </w:rPr>
+      </w:pPr>
+    </w:p>
+    <w:p>
+      <w:pPr>
+        <w:rPr>
+          <w:lang w:val="nb-NO"/>
+        </w:rPr>
+      </w:pPr>
+      <w:r>
+        <w:rPr>
+          <w:lang w:val="nb-NO"/>
+        </w:rPr>
+        <w:t xml:space="preserve">Når det under A-kravet står at div-kvoten «øker med tre», men samtidig står at vi har totalt 8 div-tagger, ble jeg veldig usikker på om div-kvoten egentlig har økt. Det kunne fort ha blitt tolket som 8 div per side, altså totalt 24 div, men, jeg har valgt å tolke det som at kvoten av div-er er totalt 8 på alle tre sider (siden A-krav bør stille større krav til korrekt bruk av semantiske tagger og dermed lavere totalt antall div-tagger). </w:t>
+      </w:r>
+    </w:p>
+    <w:p>
+      <w:pPr>
+        <w:rPr>
+          <w:lang w:val="nb-NO"/>
+        </w:rPr>
+      </w:pPr>
+    </w:p>
+    <w:p>
+      <w:pPr>
+        <w:rPr>
+          <w:lang w:val="nb-NO"/>
+        </w:rPr>
+      </w:pPr>
+      <w:r>
+        <w:rPr>
+          <w:lang w:val="nb-NO"/>
+        </w:rPr>
+        <w:t xml:space="preserve">I min oppgave har jeg totalt 7 div-tagger. </w:t>
+      </w:r>
+    </w:p>
+    <w:p>
+      <w:pPr>
+        <w:rPr>
+          <w:lang w:val="nb-NO"/>
+        </w:rPr>
+      </w:pPr>
+    </w:p>
+    <w:p>
+      <w:pPr>
+        <w:rPr>
+          <w:b/>
+          <w:bCs/>
+          <w:lang w:val="nb-NO"/>
+        </w:rPr>
+      </w:pPr>
+      <w:r>
+        <w:rPr>
+          <w:b/>
+          <w:bCs/>
           <w:lang w:val="nb-NO"/>
         </w:rPr>
         <w:t>Utfordringer/ting som ikke ble løst:</w:t>
       </w:r>
+    </w:p>
+    <w:p>
+      <w:pPr>
+        <w:rPr>
+          <w:b/>
+          <w:bCs/>
+          <w:lang w:val="nb-NO"/>
+        </w:rPr>
+      </w:pPr>
     </w:p>
     <w:p>
       <w:pPr>
@@ -183,42 +371,934 @@
         <w:rPr>
           <w:lang w:val="nb-NO"/>
         </w:rPr>
-        <w:t xml:space="preserve">Det </w:t>
+        <w:t xml:space="preserve">Mikrodata: </w:t>
+      </w:r>
+    </w:p>
+    <w:p>
+      <w:pPr>
+        <w:pStyle w:val="ListParagraph"/>
+        <w:rPr>
+          <w:lang w:val="nb-NO"/>
+        </w:rPr>
+      </w:pPr>
+    </w:p>
+    <w:p>
+      <w:pPr>
+        <w:pStyle w:val="ListParagraph"/>
+        <w:rPr>
+          <w:lang w:val="nb-NO"/>
+        </w:rPr>
+      </w:pPr>
+      <w:r>
+        <w:rPr>
+          <w:lang w:val="nb-NO"/>
+        </w:rPr>
+        <w:t>Det s</w:t>
+      </w:r>
+      <w:r>
+        <w:rPr>
+          <w:lang w:val="nb-NO"/>
+        </w:rPr>
+        <w:t>om dessverre, og til stor frustrasjon, ikke ble 100% løst, er implementeringen av microdata på sidene. Jeg</w:t>
+      </w:r>
+      <w:r>
+        <w:rPr>
+          <w:lang w:val="nb-NO"/>
+        </w:rPr>
+        <w:t xml:space="preserve"> har</w:t>
+      </w:r>
+      <w:r>
+        <w:rPr>
+          <w:lang w:val="nb-NO"/>
+        </w:rPr>
+        <w:t xml:space="preserve"> brukt </w:t>
+      </w:r>
+      <w:r>
+        <w:rPr>
+          <w:lang w:val="nb-NO"/>
+        </w:rPr>
+        <w:t>mange timer</w:t>
+      </w:r>
+      <w:r>
+        <w:rPr>
+          <w:lang w:val="nb-NO"/>
+        </w:rPr>
+        <w:t xml:space="preserve"> på</w:t>
+      </w:r>
+      <w:r>
+        <w:rPr>
+          <w:lang w:val="nb-NO"/>
+        </w:rPr>
+        <w:t xml:space="preserve"> kun</w:t>
+      </w:r>
+      <w:r>
+        <w:rPr>
+          <w:lang w:val="nb-NO"/>
+        </w:rPr>
+        <w:t xml:space="preserve"> dette</w:t>
+      </w:r>
+      <w:r>
+        <w:rPr>
+          <w:lang w:val="nb-NO"/>
+        </w:rPr>
+        <w:t xml:space="preserve"> problemet</w:t>
+      </w:r>
+      <w:r>
+        <w:rPr>
+          <w:lang w:val="nb-NO"/>
+        </w:rPr>
+        <w:t xml:space="preserve">, men får altså ikke til at alt validerer slik kravet er. Jeg har da brukt google sin egen Rich </w:t>
+      </w:r>
+      <w:proofErr w:type="spellStart"/>
+      <w:r>
+        <w:rPr>
+          <w:lang w:val="nb-NO"/>
+        </w:rPr>
+        <w:t>Results</w:t>
+      </w:r>
+      <w:proofErr w:type="spellEnd"/>
+      <w:r>
+        <w:rPr>
+          <w:lang w:val="nb-NO"/>
+        </w:rPr>
+        <w:t xml:space="preserve"> Test for å utføre testene (</w:t>
+      </w:r>
+      <w:hyperlink r:id="rId6" w:history="1">
+        <w:r>
+          <w:rPr>
+            <w:rStyle w:val="Hyperlink"/>
+            <w:lang w:val="nb-NO"/>
+          </w:rPr>
+          <w:t>https://search.google.com/test/rich-results</w:t>
+        </w:r>
+      </w:hyperlink>
+      <w:r>
+        <w:rPr>
+          <w:lang w:val="nb-NO"/>
+        </w:rPr>
+        <w:t>).</w:t>
+      </w:r>
+    </w:p>
+    <w:p>
+      <w:pPr>
+        <w:rPr>
+          <w:lang w:val="nb-NO"/>
+        </w:rPr>
+      </w:pPr>
+    </w:p>
+    <w:p>
+      <w:pPr>
+        <w:ind w:left="720"/>
+        <w:rPr>
+          <w:lang w:val="nb-NO"/>
+        </w:rPr>
+      </w:pPr>
+      <w:r>
+        <w:rPr>
+          <w:lang w:val="nb-NO"/>
+        </w:rPr>
+        <w:t xml:space="preserve">Jeg har brukt Schema.org som </w:t>
+      </w:r>
+      <w:proofErr w:type="spellStart"/>
+      <w:r>
+        <w:rPr>
+          <w:lang w:val="nb-NO"/>
+        </w:rPr>
+        <w:t>vokabulær</w:t>
+      </w:r>
+      <w:proofErr w:type="spellEnd"/>
+      <w:r>
+        <w:rPr>
+          <w:lang w:val="nb-NO"/>
+        </w:rPr>
+        <w:t xml:space="preserve"> for implementeringen av micro-dataen. For å prøve å forklare på en enkel og relativt kort måte så opplever jeg at den store utfordringen ligger i at sidene som skal utvikles inneholder «dummy-data». Når jeg så la til forskjellige kategorier av microdata i </w:t>
+      </w:r>
+      <w:proofErr w:type="spellStart"/>
+      <w:r>
+        <w:rPr>
+          <w:lang w:val="nb-NO"/>
+        </w:rPr>
+        <w:t>henhld</w:t>
+      </w:r>
+      <w:proofErr w:type="spellEnd"/>
+      <w:r>
+        <w:rPr>
+          <w:lang w:val="nb-NO"/>
+        </w:rPr>
+        <w:t xml:space="preserve"> til Schema.org sine standarder, fikk jeg i starten veldig mange tester som returnerte «</w:t>
+      </w:r>
+      <w:proofErr w:type="spellStart"/>
+      <w:r>
+        <w:rPr>
+          <w:lang w:val="nb-NO"/>
+        </w:rPr>
+        <w:t>no</w:t>
+      </w:r>
+      <w:proofErr w:type="spellEnd"/>
+      <w:r>
+        <w:rPr>
+          <w:lang w:val="nb-NO"/>
+        </w:rPr>
+        <w:t xml:space="preserve"> valid </w:t>
+      </w:r>
+      <w:proofErr w:type="spellStart"/>
+      <w:r>
+        <w:rPr>
+          <w:lang w:val="nb-NO"/>
+        </w:rPr>
+        <w:t>items</w:t>
+      </w:r>
+      <w:proofErr w:type="spellEnd"/>
+      <w:r>
+        <w:rPr>
+          <w:lang w:val="nb-NO"/>
+        </w:rPr>
+        <w:t xml:space="preserve"> </w:t>
+      </w:r>
+      <w:proofErr w:type="spellStart"/>
+      <w:r>
+        <w:rPr>
+          <w:lang w:val="nb-NO"/>
+        </w:rPr>
+        <w:t>detected</w:t>
+      </w:r>
+      <w:proofErr w:type="spellEnd"/>
+      <w:r>
+        <w:rPr>
+          <w:lang w:val="nb-NO"/>
+        </w:rPr>
+        <w:t xml:space="preserve">». Altså, at siden ikke inneholder noen form for micro-data som testen gjenkjenner, tolket jeg dette som. Etter mye søk og gjentagende forsøk på å få inn kategorier av microdata forstod jeg at google selv utvalgte kategorier av sider som de støtter i sine </w:t>
+      </w:r>
+      <w:proofErr w:type="spellStart"/>
+      <w:r>
+        <w:rPr>
+          <w:lang w:val="nb-NO"/>
+        </w:rPr>
+        <w:t>rich</w:t>
+      </w:r>
+      <w:proofErr w:type="spellEnd"/>
+      <w:r>
+        <w:rPr>
+          <w:lang w:val="nb-NO"/>
+        </w:rPr>
+        <w:t xml:space="preserve"> </w:t>
+      </w:r>
+      <w:proofErr w:type="spellStart"/>
+      <w:r>
+        <w:rPr>
+          <w:lang w:val="nb-NO"/>
+        </w:rPr>
+        <w:t>results</w:t>
+      </w:r>
+      <w:proofErr w:type="spellEnd"/>
+      <w:r>
+        <w:rPr>
+          <w:lang w:val="nb-NO"/>
+        </w:rPr>
+        <w:t xml:space="preserve"> (</w:t>
+      </w:r>
+      <w:hyperlink r:id="rId7" w:history="1">
+        <w:r>
+          <w:rPr>
+            <w:rStyle w:val="Hyperlink"/>
+            <w:lang w:val="nb-NO"/>
+          </w:rPr>
+          <w:t>https://developers.google.com/search/docs/appearance/structured-data/search-gallery</w:t>
+        </w:r>
+      </w:hyperlink>
+      <w:r>
+        <w:rPr>
+          <w:lang w:val="nb-NO"/>
+        </w:rPr>
+        <w:t>)</w:t>
+      </w:r>
+    </w:p>
+    <w:p>
+      <w:pPr>
+        <w:ind w:left="720"/>
+        <w:rPr>
+          <w:lang w:val="nb-NO"/>
+        </w:rPr>
+      </w:pPr>
+    </w:p>
+    <w:p>
+      <w:pPr>
+        <w:ind w:left="720"/>
+        <w:rPr>
+          <w:lang w:val="nb-NO"/>
+        </w:rPr>
+      </w:pPr>
+      <w:r>
+        <w:rPr>
+          <w:lang w:val="nb-NO"/>
+        </w:rPr>
+        <w:t xml:space="preserve">Ette dette forsøkte jeg igjen å legge til microdata som kunne validere og </w:t>
+      </w:r>
+      <w:proofErr w:type="spellStart"/>
+      <w:r>
+        <w:rPr>
+          <w:lang w:val="nb-NO"/>
+        </w:rPr>
+        <w:t>gjennkjennes</w:t>
+      </w:r>
+      <w:proofErr w:type="spellEnd"/>
+      <w:r>
+        <w:rPr>
+          <w:lang w:val="nb-NO"/>
+        </w:rPr>
+        <w:t xml:space="preserve"> av google sin test, dette med blandet resultat. Da jeg la inn microdata på logo (som går under kategori «Organization»), så fikk jeg tre vellykkede tester (validerte) på kun </w:t>
+      </w:r>
+      <w:r>
+        <w:rPr>
+          <w:lang w:val="nb-NO"/>
+        </w:rPr>
+        <w:lastRenderedPageBreak/>
+        <w:t xml:space="preserve">disse elementene, for hver side. </w:t>
+      </w:r>
+      <w:r>
+        <w:rPr>
+          <w:lang w:val="nb-NO"/>
+        </w:rPr>
+        <w:t xml:space="preserve">Etter dette har jeg mange ganger forsøkt å </w:t>
       </w:r>
       <w:proofErr w:type="gramStart"/>
       <w:r>
         <w:rPr>
           <w:lang w:val="nb-NO"/>
         </w:rPr>
-        <w:t>som...</w:t>
+        <w:t>implementere</w:t>
       </w:r>
       <w:proofErr w:type="gramEnd"/>
       <w:r>
         <w:rPr>
           <w:lang w:val="nb-NO"/>
         </w:rPr>
+        <w:t xml:space="preserve"> microdata, spesielt på products-siden. På et punkt fikk jeg gjenkjennelig micro-data fra testen (med </w:t>
+      </w:r>
+      <w:proofErr w:type="spellStart"/>
+      <w:r>
+        <w:rPr>
+          <w:lang w:val="nb-NO"/>
+        </w:rPr>
+        <w:t>errors</w:t>
+      </w:r>
+      <w:proofErr w:type="spellEnd"/>
+      <w:r>
+        <w:rPr>
+          <w:lang w:val="nb-NO"/>
+        </w:rPr>
+        <w:t xml:space="preserve">), men dette ga også </w:t>
+      </w:r>
+      <w:proofErr w:type="spellStart"/>
+      <w:r>
+        <w:rPr>
+          <w:lang w:val="nb-NO"/>
+        </w:rPr>
+        <w:t>errors</w:t>
+      </w:r>
+      <w:proofErr w:type="spellEnd"/>
+      <w:r>
+        <w:rPr>
+          <w:lang w:val="nb-NO"/>
+        </w:rPr>
+        <w:t xml:space="preserve"> i W3C sin </w:t>
+      </w:r>
+      <w:proofErr w:type="spellStart"/>
+      <w:r>
+        <w:rPr>
+          <w:lang w:val="nb-NO"/>
+        </w:rPr>
+        <w:t>validator</w:t>
+      </w:r>
+      <w:proofErr w:type="spellEnd"/>
+      <w:r>
+        <w:rPr>
+          <w:lang w:val="nb-NO"/>
+        </w:rPr>
+        <w:t xml:space="preserve">. </w:t>
+      </w:r>
+    </w:p>
+    <w:p>
+      <w:pPr>
+        <w:ind w:left="720"/>
+        <w:rPr>
+          <w:lang w:val="nb-NO"/>
+        </w:rPr>
+      </w:pPr>
+    </w:p>
+    <w:p>
+      <w:pPr>
+        <w:ind w:left="720"/>
+        <w:rPr>
+          <w:lang w:val="nb-NO"/>
+        </w:rPr>
+      </w:pPr>
+      <w:r>
+        <w:rPr>
+          <w:lang w:val="nb-NO"/>
+        </w:rPr>
+        <w:t xml:space="preserve">Jeg fjernet da all microdata som ga disse feilene, prøvde på nytt. Det som nå står i </w:t>
+      </w:r>
+      <w:proofErr w:type="gramStart"/>
+      <w:r>
+        <w:rPr>
+          <w:lang w:val="nb-NO"/>
+        </w:rPr>
+        <w:t>koden</w:t>
+      </w:r>
+      <w:proofErr w:type="gramEnd"/>
+      <w:r>
+        <w:rPr>
+          <w:lang w:val="nb-NO"/>
+        </w:rPr>
+        <w:t xml:space="preserve"> er microdata på alle tre sider. Microdataen som omhandler </w:t>
+      </w:r>
+      <w:proofErr w:type="gramStart"/>
+      <w:r>
+        <w:rPr>
+          <w:lang w:val="nb-NO"/>
+        </w:rPr>
+        <w:t>logo</w:t>
+      </w:r>
+      <w:proofErr w:type="gramEnd"/>
+      <w:r>
+        <w:rPr>
+          <w:lang w:val="nb-NO"/>
+        </w:rPr>
+        <w:t xml:space="preserve"> validerer. Microdataen på products-siden som er i tillegg til logo-micro-data validerer ikke, men gir heller ikke </w:t>
+      </w:r>
+      <w:proofErr w:type="spellStart"/>
+      <w:r>
+        <w:rPr>
+          <w:lang w:val="nb-NO"/>
+        </w:rPr>
+        <w:t>errors</w:t>
+      </w:r>
+      <w:proofErr w:type="spellEnd"/>
+      <w:r>
+        <w:rPr>
+          <w:lang w:val="nb-NO"/>
+        </w:rPr>
+        <w:t xml:space="preserve"> i W3C. Siden den ikke gjør det har jeg valgt å beholde microdataen for å vise eksempel på at dette etter beste evne er forsøkt </w:t>
+      </w:r>
+      <w:proofErr w:type="gramStart"/>
+      <w:r>
+        <w:rPr>
+          <w:lang w:val="nb-NO"/>
+        </w:rPr>
+        <w:t>implementert</w:t>
+      </w:r>
+      <w:proofErr w:type="gramEnd"/>
+      <w:r>
+        <w:rPr>
+          <w:lang w:val="nb-NO"/>
+        </w:rPr>
+        <w:t xml:space="preserve"> med validering, men uten å lykkes helt. </w:t>
+      </w:r>
+    </w:p>
+    <w:p>
+      <w:pPr>
+        <w:ind w:left="720"/>
+        <w:rPr>
+          <w:lang w:val="nb-NO"/>
+        </w:rPr>
+      </w:pPr>
+    </w:p>
+    <w:p>
+      <w:pPr>
+        <w:ind w:left="720"/>
+        <w:rPr>
+          <w:lang w:val="nb-NO"/>
+        </w:rPr>
+      </w:pPr>
+      <w:r>
+        <w:rPr>
+          <w:lang w:val="nb-NO"/>
+        </w:rPr>
+        <w:t xml:space="preserve">Jeg argumenter dog for at disse utfordringene jeg har hatt her med microdata i denne eksamen kan knyttes til den dummy-dataen, eller eksempel-dataen som sidene er bygget opp av. Det er det som er innholdet til sidene, dermed blir det veldig utfordrende å sette inn microdata som kan validere basert på slikt innhold. </w:t>
+      </w:r>
+    </w:p>
+    <w:p>
+      <w:pPr>
+        <w:ind w:left="720"/>
+        <w:rPr>
+          <w:lang w:val="nb-NO"/>
+        </w:rPr>
+      </w:pPr>
+    </w:p>
+    <w:p>
+      <w:pPr>
+        <w:ind w:left="720"/>
+        <w:rPr>
+          <w:lang w:val="nb-NO"/>
+        </w:rPr>
+      </w:pPr>
+      <w:r>
+        <w:rPr>
+          <w:lang w:val="nb-NO"/>
+        </w:rPr>
+        <w:t xml:space="preserve">Hadde jeg kunnet forandre på en ting, </w:t>
+      </w:r>
+      <w:r>
+        <w:rPr>
+          <w:lang w:val="nb-NO"/>
+        </w:rPr>
+        <w:t xml:space="preserve">det </w:t>
+      </w:r>
+      <w:r>
+        <w:rPr>
+          <w:lang w:val="nb-NO"/>
+        </w:rPr>
+        <w:t xml:space="preserve">å legge til noen få linjer med kode på products-siden som spesifiserte pris, er det mye mulig at jeg hadde klart å </w:t>
+      </w:r>
+      <w:proofErr w:type="gramStart"/>
+      <w:r>
+        <w:rPr>
+          <w:lang w:val="nb-NO"/>
+        </w:rPr>
+        <w:t>implementere</w:t>
+      </w:r>
+      <w:proofErr w:type="gramEnd"/>
+      <w:r>
+        <w:rPr>
+          <w:lang w:val="nb-NO"/>
+        </w:rPr>
+        <w:t xml:space="preserve"> og fått validert mikrodataen, siden siste sjekk på Rich </w:t>
+      </w:r>
+      <w:proofErr w:type="spellStart"/>
+      <w:r>
+        <w:rPr>
+          <w:lang w:val="nb-NO"/>
+        </w:rPr>
+        <w:t>results</w:t>
+      </w:r>
+      <w:proofErr w:type="spellEnd"/>
+      <w:r>
+        <w:rPr>
+          <w:lang w:val="nb-NO"/>
+        </w:rPr>
+        <w:t xml:space="preserve"> gav </w:t>
+      </w:r>
+      <w:proofErr w:type="spellStart"/>
+      <w:r>
+        <w:rPr>
+          <w:lang w:val="nb-NO"/>
+        </w:rPr>
+        <w:t>error</w:t>
+      </w:r>
+      <w:proofErr w:type="spellEnd"/>
+      <w:r>
+        <w:rPr>
+          <w:lang w:val="nb-NO"/>
+        </w:rPr>
+        <w:t xml:space="preserve"> på at det manglet «offers» - da med pris som innhold (ikke tekst, slik det er i koden nå). For å ikke bryte med kravene eller gå utenfor oppgavens reglement kunne jeg ikke legge til kode for å muligens få validert mikrodataen. </w:t>
+      </w:r>
+      <w:r>
+        <w:rPr>
+          <w:lang w:val="nb-NO"/>
+        </w:rPr>
+        <w:br/>
+      </w:r>
+      <w:r>
+        <w:rPr>
+          <w:lang w:val="nb-NO"/>
+        </w:rPr>
+        <w:br/>
+        <w:t xml:space="preserve">Til sist vil jeg også nevne at jeg ikke </w:t>
+      </w:r>
+      <w:r>
+        <w:rPr>
+          <w:lang w:val="nb-NO"/>
+        </w:rPr>
+        <w:t xml:space="preserve">i nærheten hadde så store problemer med mikrodata i </w:t>
+      </w:r>
+      <w:proofErr w:type="spellStart"/>
+      <w:r>
+        <w:rPr>
+          <w:lang w:val="nb-NO"/>
+        </w:rPr>
+        <w:t>Oblig</w:t>
+      </w:r>
+      <w:proofErr w:type="spellEnd"/>
+      <w:r>
+        <w:rPr>
+          <w:lang w:val="nb-NO"/>
+        </w:rPr>
+        <w:t xml:space="preserve"> 4 i webutvikling, hvor jeg har </w:t>
+      </w:r>
+      <w:proofErr w:type="gramStart"/>
+      <w:r>
+        <w:rPr>
+          <w:lang w:val="nb-NO"/>
+        </w:rPr>
+        <w:t>implementert</w:t>
+      </w:r>
+      <w:proofErr w:type="gramEnd"/>
+      <w:r>
+        <w:rPr>
+          <w:lang w:val="nb-NO"/>
+        </w:rPr>
+        <w:t xml:space="preserve"> validert mikrodata på products-siden der. </w:t>
+      </w:r>
+    </w:p>
+    <w:p>
+      <w:pPr>
+        <w:ind w:left="720"/>
+        <w:rPr>
+          <w:lang w:val="nb-NO"/>
+        </w:rPr>
+      </w:pPr>
+    </w:p>
+    <w:p>
+      <w:pPr>
+        <w:ind w:left="720"/>
+        <w:rPr>
+          <w:lang w:val="nb-NO"/>
+        </w:rPr>
+      </w:pPr>
+      <w:r>
+        <w:rPr>
+          <w:lang w:val="nb-NO"/>
+        </w:rPr>
+        <w:t>Legger til noen screenshots jeg har tatt underveis</w:t>
+      </w:r>
+      <w:r>
+        <w:rPr>
+          <w:lang w:val="nb-NO"/>
+        </w:rPr>
+        <w:t xml:space="preserve"> i testingen av </w:t>
+      </w:r>
+      <w:proofErr w:type="spellStart"/>
+      <w:r>
+        <w:rPr>
+          <w:lang w:val="nb-NO"/>
+        </w:rPr>
+        <w:t>rich</w:t>
+      </w:r>
+      <w:proofErr w:type="spellEnd"/>
+      <w:r>
+        <w:rPr>
+          <w:lang w:val="nb-NO"/>
+        </w:rPr>
         <w:t xml:space="preserve"> </w:t>
       </w:r>
-    </w:p>
-    <w:p>
-      <w:pPr>
-        <w:rPr>
-          <w:lang w:val="nb-NO"/>
-        </w:rPr>
-      </w:pPr>
-    </w:p>
-    <w:p>
-      <w:pPr>
-        <w:rPr>
-          <w:lang w:val="nb-NO"/>
-        </w:rPr>
-      </w:pPr>
-      <w:r>
-        <w:rPr>
-          <w:lang w:val="nb-NO"/>
-        </w:rPr>
-        <w:t xml:space="preserve">Kilder: </w:t>
-      </w:r>
+      <w:proofErr w:type="spellStart"/>
+      <w:r>
+        <w:rPr>
+          <w:lang w:val="nb-NO"/>
+        </w:rPr>
+        <w:t>results</w:t>
+      </w:r>
+      <w:proofErr w:type="spellEnd"/>
+      <w:r>
+        <w:rPr>
+          <w:lang w:val="nb-NO"/>
+        </w:rPr>
+        <w:t xml:space="preserve">: </w:t>
+      </w:r>
+    </w:p>
+    <w:p>
+      <w:pPr>
+        <w:ind w:left="720"/>
+        <w:rPr>
+          <w:lang w:val="nb-NO"/>
+        </w:rPr>
+      </w:pPr>
+    </w:p>
+    <w:p>
+      <w:pPr>
+        <w:ind w:left="720"/>
+        <w:rPr>
+          <w:lang w:val="nb-NO"/>
+        </w:rPr>
+      </w:pPr>
+      <w:r>
+        <w:rPr>
+          <w:noProof/>
+          <w:lang w:val="nb-NO"/>
+        </w:rPr>
+        <w:drawing>
+          <wp:inline distT="0" distB="0" distL="0" distR="0" wp14:anchorId="4897BD5F" wp14:editId="7D800A37">
+            <wp:extent cx="2096698" cy="2667000"/>
+            <wp:effectExtent l="0" t="0" r="0" b="0"/>
+            <wp:docPr id="521217049" name="Picture 4" descr="Screenshot of successful validation for logo."/>
+            <wp:cNvGraphicFramePr>
+              <a:graphicFrameLocks xmlns:a="http://schemas.openxmlformats.org/drawingml/2006/main" noChangeAspect="1"/>
+            </wp:cNvGraphicFramePr>
+            <a:graphic xmlns:a="http://schemas.openxmlformats.org/drawingml/2006/main">
+              <a:graphicData uri="http://schemas.openxmlformats.org/drawingml/2006/picture">
+                <pic:pic xmlns:pic="http://schemas.openxmlformats.org/drawingml/2006/picture">
+                  <pic:nvPicPr>
+                    <pic:cNvPr id="521217049" name="Picture 4" descr="Screenshot of successful validation for logo."/>
+                    <pic:cNvPicPr/>
+                  </pic:nvPicPr>
+                  <pic:blipFill>
+                    <a:blip r:embed="rId8">
+                      <a:extLst>
+                        <a:ext uri="{28A0092B-C50C-407E-A947-70E740481C1C}">
+                          <a14:useLocalDpi xmlns:a14="http://schemas.microsoft.com/office/drawing/2010/main" val="0"/>
+                        </a:ext>
+                      </a:extLst>
+                    </a:blip>
+                    <a:stretch>
+                      <a:fillRect/>
+                    </a:stretch>
+                  </pic:blipFill>
+                  <pic:spPr>
+                    <a:xfrm>
+                      <a:off x="0" y="0"/>
+                      <a:ext cx="2120597" cy="2697400"/>
+                    </a:xfrm>
+                    <a:prstGeom prst="rect">
+                      <a:avLst/>
+                    </a:prstGeom>
+                  </pic:spPr>
+                </pic:pic>
+              </a:graphicData>
+            </a:graphic>
+          </wp:inline>
+        </w:drawing>
+      </w:r>
+    </w:p>
+    <w:p>
+      <w:pPr>
+        <w:rPr>
+          <w:lang w:val="nb-NO"/>
+        </w:rPr>
+      </w:pPr>
+    </w:p>
+    <w:p>
+      <w:pPr>
+        <w:rPr>
+          <w:lang w:val="nb-NO"/>
+        </w:rPr>
+      </w:pPr>
+    </w:p>
+    <w:p>
+      <w:pPr>
+        <w:rPr>
+          <w:lang w:val="nb-NO"/>
+        </w:rPr>
+      </w:pPr>
+    </w:p>
+    <w:p>
+      <w:pPr>
+        <w:ind w:firstLine="720"/>
+        <w:rPr>
+          <w:lang w:val="nb-NO"/>
+        </w:rPr>
+      </w:pPr>
+      <w:r>
+        <w:rPr>
+          <w:noProof/>
+          <w:lang w:val="nb-NO"/>
+        </w:rPr>
+        <w:lastRenderedPageBreak/>
+        <w:drawing>
+          <wp:inline distT="0" distB="0" distL="0" distR="0" wp14:anchorId="5CF9A099" wp14:editId="30AF4CEF">
+            <wp:extent cx="3325709" cy="1960418"/>
+            <wp:effectExtent l="0" t="0" r="1905" b="0"/>
+            <wp:docPr id="1741222402" name="Picture 5" descr="Screenshot of errors on products page."/>
+            <wp:cNvGraphicFramePr>
+              <a:graphicFrameLocks xmlns:a="http://schemas.openxmlformats.org/drawingml/2006/main" noChangeAspect="1"/>
+            </wp:cNvGraphicFramePr>
+            <a:graphic xmlns:a="http://schemas.openxmlformats.org/drawingml/2006/main">
+              <a:graphicData uri="http://schemas.openxmlformats.org/drawingml/2006/picture">
+                <pic:pic xmlns:pic="http://schemas.openxmlformats.org/drawingml/2006/picture">
+                  <pic:nvPicPr>
+                    <pic:cNvPr id="1741222402" name="Picture 5" descr="Screenshot of errors on products page."/>
+                    <pic:cNvPicPr/>
+                  </pic:nvPicPr>
+                  <pic:blipFill>
+                    <a:blip r:embed="rId9">
+                      <a:extLst>
+                        <a:ext uri="{28A0092B-C50C-407E-A947-70E740481C1C}">
+                          <a14:useLocalDpi xmlns:a14="http://schemas.microsoft.com/office/drawing/2010/main" val="0"/>
+                        </a:ext>
+                      </a:extLst>
+                    </a:blip>
+                    <a:stretch>
+                      <a:fillRect/>
+                    </a:stretch>
+                  </pic:blipFill>
+                  <pic:spPr>
+                    <a:xfrm>
+                      <a:off x="0" y="0"/>
+                      <a:ext cx="3338365" cy="1967879"/>
+                    </a:xfrm>
+                    <a:prstGeom prst="rect">
+                      <a:avLst/>
+                    </a:prstGeom>
+                  </pic:spPr>
+                </pic:pic>
+              </a:graphicData>
+            </a:graphic>
+          </wp:inline>
+        </w:drawing>
+      </w:r>
+    </w:p>
+    <w:p>
+      <w:pPr>
+        <w:rPr>
+          <w:lang w:val="nb-NO"/>
+        </w:rPr>
+      </w:pPr>
+    </w:p>
+    <w:p>
+      <w:pPr>
+        <w:rPr>
+          <w:lang w:val="nb-NO"/>
+        </w:rPr>
+      </w:pPr>
+      <w:r>
+        <w:rPr>
+          <w:lang w:val="nb-NO"/>
+        </w:rPr>
+        <w:t xml:space="preserve">              </w:t>
+      </w:r>
+      <w:r>
+        <w:rPr>
+          <w:noProof/>
+          <w:lang w:val="nb-NO"/>
+        </w:rPr>
+        <w:drawing>
+          <wp:inline distT="0" distB="0" distL="0" distR="0" wp14:anchorId="3E19F584" wp14:editId="1C7376A8">
+            <wp:extent cx="2334491" cy="3520716"/>
+            <wp:effectExtent l="0" t="0" r="2540" b="0"/>
+            <wp:docPr id="1488928610" name="Picture 6" descr="A screenshot of errors on about page. "/>
+            <wp:cNvGraphicFramePr>
+              <a:graphicFrameLocks xmlns:a="http://schemas.openxmlformats.org/drawingml/2006/main" noChangeAspect="1"/>
+            </wp:cNvGraphicFramePr>
+            <a:graphic xmlns:a="http://schemas.openxmlformats.org/drawingml/2006/main">
+              <a:graphicData uri="http://schemas.openxmlformats.org/drawingml/2006/picture">
+                <pic:pic xmlns:pic="http://schemas.openxmlformats.org/drawingml/2006/picture">
+                  <pic:nvPicPr>
+                    <pic:cNvPr id="1488928610" name="Picture 6" descr="A screenshot of errors on about page. "/>
+                    <pic:cNvPicPr/>
+                  </pic:nvPicPr>
+                  <pic:blipFill>
+                    <a:blip r:embed="rId10">
+                      <a:extLst>
+                        <a:ext uri="{28A0092B-C50C-407E-A947-70E740481C1C}">
+                          <a14:useLocalDpi xmlns:a14="http://schemas.microsoft.com/office/drawing/2010/main" val="0"/>
+                        </a:ext>
+                      </a:extLst>
+                    </a:blip>
+                    <a:stretch>
+                      <a:fillRect/>
+                    </a:stretch>
+                  </pic:blipFill>
+                  <pic:spPr>
+                    <a:xfrm>
+                      <a:off x="0" y="0"/>
+                      <a:ext cx="2352997" cy="3548625"/>
+                    </a:xfrm>
+                    <a:prstGeom prst="rect">
+                      <a:avLst/>
+                    </a:prstGeom>
+                  </pic:spPr>
+                </pic:pic>
+              </a:graphicData>
+            </a:graphic>
+          </wp:inline>
+        </w:drawing>
+      </w:r>
+    </w:p>
+    <w:p>
+      <w:pPr>
+        <w:ind w:left="720"/>
+        <w:rPr>
+          <w:lang w:val="nb-NO"/>
+        </w:rPr>
+      </w:pPr>
+      <w:r>
+        <w:rPr>
+          <w:lang w:val="nb-NO"/>
+        </w:rPr>
+        <w:t xml:space="preserve"> </w:t>
+      </w:r>
+      <w:r>
+        <w:rPr>
+          <w:lang w:val="nb-NO"/>
+        </w:rPr>
+        <w:t xml:space="preserve">(Ikke nevnt før, men dette er </w:t>
+      </w:r>
+      <w:proofErr w:type="spellStart"/>
+      <w:r>
+        <w:rPr>
+          <w:lang w:val="nb-NO"/>
+        </w:rPr>
+        <w:t>screenshot</w:t>
+      </w:r>
+      <w:proofErr w:type="spellEnd"/>
+      <w:r>
+        <w:rPr>
+          <w:lang w:val="nb-NO"/>
+        </w:rPr>
+        <w:t xml:space="preserve"> av forsøk på implementering av </w:t>
+      </w:r>
+      <w:r>
+        <w:rPr>
+          <w:lang w:val="nb-NO"/>
+        </w:rPr>
+        <w:t xml:space="preserve">         </w:t>
+      </w:r>
+      <w:proofErr w:type="gramStart"/>
+      <w:r>
+        <w:rPr>
+          <w:lang w:val="nb-NO"/>
+        </w:rPr>
+        <w:t xml:space="preserve">   </w:t>
+      </w:r>
+      <w:r>
+        <w:rPr>
+          <w:lang w:val="nb-NO"/>
+        </w:rPr>
+        <w:t>«</w:t>
+      </w:r>
+      <w:proofErr w:type="spellStart"/>
+      <w:proofErr w:type="gramEnd"/>
+      <w:r>
+        <w:rPr>
+          <w:lang w:val="nb-NO"/>
+        </w:rPr>
+        <w:t>organization</w:t>
+      </w:r>
+      <w:proofErr w:type="spellEnd"/>
+      <w:r>
+        <w:rPr>
+          <w:lang w:val="nb-NO"/>
+        </w:rPr>
+        <w:t xml:space="preserve">» på </w:t>
+      </w:r>
+      <w:proofErr w:type="spellStart"/>
+      <w:r>
+        <w:rPr>
+          <w:lang w:val="nb-NO"/>
+        </w:rPr>
+        <w:t>about</w:t>
+      </w:r>
+      <w:proofErr w:type="spellEnd"/>
+      <w:r>
+        <w:rPr>
+          <w:lang w:val="nb-NO"/>
+        </w:rPr>
+        <w:t xml:space="preserve">-siden, men mangler felt (kode i dette tilfelle, som går i så fall går utenfor oppgavens omfang) for å få denne testen valid). </w:t>
+      </w:r>
+    </w:p>
+    <w:p>
+      <w:pPr>
+        <w:rPr>
+          <w:lang w:val="nb-NO"/>
+        </w:rPr>
+      </w:pPr>
+    </w:p>
+    <w:p>
+      <w:pPr>
+        <w:rPr>
+          <w:lang w:val="nb-NO"/>
+        </w:rPr>
+      </w:pPr>
     </w:p>
     <w:p>
       <w:pPr>
@@ -242,16 +1322,151 @@
         <w:rPr>
           <w:lang w:val="nb-NO"/>
         </w:rPr>
-        <w:t xml:space="preserve">LMS </w:t>
-      </w:r>
-      <w:proofErr w:type="spellStart"/>
-      <w:r>
-        <w:rPr>
-          <w:lang w:val="nb-NO"/>
-        </w:rPr>
-        <w:t>webtricks</w:t>
-      </w:r>
-      <w:proofErr w:type="spellEnd"/>
+        <w:t>Tastaturnavigering/skip-</w:t>
+      </w:r>
+      <w:proofErr w:type="gramStart"/>
+      <w:r>
+        <w:rPr>
+          <w:lang w:val="nb-NO"/>
+        </w:rPr>
+        <w:t>link</w:t>
+      </w:r>
+      <w:proofErr w:type="gramEnd"/>
+    </w:p>
+    <w:p>
+      <w:pPr>
+        <w:rPr>
+          <w:lang w:val="nb-NO"/>
+        </w:rPr>
+      </w:pPr>
+    </w:p>
+    <w:p>
+      <w:pPr>
+        <w:ind w:left="720"/>
+        <w:rPr>
+          <w:lang w:val="nb-NO"/>
+        </w:rPr>
+      </w:pPr>
+      <w:r>
+        <w:rPr>
+          <w:lang w:val="nb-NO"/>
+        </w:rPr>
+        <w:t>Jeg ønsker her å nevne at jeg ikke har lagt til skip-</w:t>
+      </w:r>
+      <w:proofErr w:type="gramStart"/>
+      <w:r>
+        <w:rPr>
+          <w:lang w:val="nb-NO"/>
+        </w:rPr>
+        <w:t>link</w:t>
+      </w:r>
+      <w:proofErr w:type="gramEnd"/>
+      <w:r>
+        <w:rPr>
+          <w:lang w:val="nb-NO"/>
+        </w:rPr>
+        <w:t xml:space="preserve"> eller annen form for tastaturnavigering på sidene da skip-link ikke eksplisitt står skrevet i oppgaveteksten, samt at det å navigere seg rundt (og gjennom menyen) oppleves å være uproblematisk og lite tidkrevende. Jeg er usikker på om en skip-</w:t>
+      </w:r>
+      <w:proofErr w:type="gramStart"/>
+      <w:r>
+        <w:rPr>
+          <w:lang w:val="nb-NO"/>
+        </w:rPr>
+        <w:t>link</w:t>
+      </w:r>
+      <w:proofErr w:type="gramEnd"/>
+      <w:r>
+        <w:rPr>
+          <w:lang w:val="nb-NO"/>
+        </w:rPr>
+        <w:t xml:space="preserve"> til main-innholdet ville ha kortet ned tiden det tar å komme seg til </w:t>
+      </w:r>
+      <w:proofErr w:type="spellStart"/>
+      <w:r>
+        <w:rPr>
+          <w:lang w:val="nb-NO"/>
+        </w:rPr>
+        <w:t>main</w:t>
+      </w:r>
+      <w:proofErr w:type="spellEnd"/>
+      <w:r>
+        <w:rPr>
+          <w:lang w:val="nb-NO"/>
+        </w:rPr>
+        <w:t>, i så fall minimalt.</w:t>
+      </w:r>
+      <w:r>
+        <w:rPr>
+          <w:lang w:val="nb-NO"/>
+        </w:rPr>
+        <w:t xml:space="preserve"> Dette går fort ved å kun bruke tab. </w:t>
+      </w:r>
+      <w:r>
+        <w:rPr>
+          <w:lang w:val="nb-NO"/>
+        </w:rPr>
+        <w:t>Det er så få nav-punkter at en skip-</w:t>
+      </w:r>
+      <w:proofErr w:type="gramStart"/>
+      <w:r>
+        <w:rPr>
+          <w:lang w:val="nb-NO"/>
+        </w:rPr>
+        <w:t>link</w:t>
+      </w:r>
+      <w:proofErr w:type="gramEnd"/>
+      <w:r>
+        <w:rPr>
+          <w:lang w:val="nb-NO"/>
+        </w:rPr>
+        <w:t xml:space="preserve"> ikke vil gi stor verdi. Ved en eventuell videreutvikling av siden med flere menypunkter ville det vært naturlig å </w:t>
+      </w:r>
+      <w:proofErr w:type="gramStart"/>
+      <w:r>
+        <w:rPr>
+          <w:lang w:val="nb-NO"/>
+        </w:rPr>
+        <w:t>implementere</w:t>
+      </w:r>
+      <w:proofErr w:type="gramEnd"/>
+      <w:r>
+        <w:rPr>
+          <w:lang w:val="nb-NO"/>
+        </w:rPr>
+        <w:t xml:space="preserve"> en skip-link. </w:t>
+      </w:r>
+    </w:p>
+    <w:p>
+      <w:pPr>
+        <w:rPr>
+          <w:lang w:val="nb-NO"/>
+        </w:rPr>
+      </w:pPr>
+    </w:p>
+    <w:p>
+      <w:pPr>
+        <w:rPr>
+          <w:b/>
+          <w:bCs/>
+          <w:lang w:val="nb-NO"/>
+        </w:rPr>
+      </w:pPr>
+      <w:r>
+        <w:rPr>
+          <w:b/>
+          <w:bCs/>
+          <w:lang w:val="nb-NO"/>
+        </w:rPr>
+        <w:lastRenderedPageBreak/>
+        <w:t xml:space="preserve">Kilder: </w:t>
+      </w:r>
+    </w:p>
+    <w:p>
+      <w:pPr>
+        <w:rPr>
+          <w:lang w:val="nb-NO"/>
+        </w:rPr>
+      </w:pPr>
     </w:p>
     <w:p>
       <w:pPr>
@@ -261,6 +1476,53 @@
           <w:numId w:val="1"/>
         </w:numPr>
         <w:rPr>
+          <w:lang w:val="en-US"/>
+        </w:rPr>
+      </w:pPr>
+      <w:r>
+        <w:rPr>
+          <w:lang w:val="en-US"/>
+        </w:rPr>
+        <w:t xml:space="preserve">LMS </w:t>
+      </w:r>
+      <w:proofErr w:type="spellStart"/>
+      <w:r>
+        <w:rPr>
+          <w:lang w:val="en-US"/>
+        </w:rPr>
+        <w:t>webtricks</w:t>
+      </w:r>
+      <w:proofErr w:type="spellEnd"/>
+      <w:r>
+        <w:rPr>
+          <w:lang w:val="en-US"/>
+        </w:rPr>
+        <w:t xml:space="preserve"> (</w:t>
+      </w:r>
+      <w:hyperlink r:id="rId11" w:history="1">
+        <w:r>
+          <w:rPr>
+            <w:rStyle w:val="Hyperlink"/>
+            <w:lang w:val="en-US"/>
+          </w:rPr>
+          <w:t>https://lms.webtricks.blog/kurs</w:t>
+        </w:r>
+      </w:hyperlink>
+      <w:r>
+        <w:rPr>
+          <w:lang w:val="en-US"/>
+        </w:rPr>
+        <w:t>)</w:t>
+      </w:r>
+    </w:p>
+    <w:p>
+      <w:pPr>
+        <w:pStyle w:val="ListParagraph"/>
+        <w:numPr>
+          <w:ilvl w:val="0"/>
+          <w:numId w:val="1"/>
+        </w:numPr>
+        <w:rPr>
           <w:lang w:val="nb-NO"/>
         </w:rPr>
       </w:pPr>
@@ -287,24 +1549,1013 @@
     </w:p>
     <w:p>
       <w:pPr>
-        <w:rPr>
-          <w:lang w:val="nb-NO"/>
-        </w:rPr>
-      </w:pPr>
-    </w:p>
-    <w:p>
-      <w:pPr>
-        <w:rPr>
-          <w:lang w:val="nb-NO"/>
-        </w:rPr>
-      </w:pPr>
-    </w:p>
-    <w:p>
-      <w:pPr>
-        <w:rPr>
-          <w:lang w:val="nb-NO"/>
-        </w:rPr>
-      </w:pPr>
+        <w:pStyle w:val="ListParagraph"/>
+        <w:numPr>
+          <w:ilvl w:val="0"/>
+          <w:numId w:val="6"/>
+        </w:numPr>
+        <w:rPr>
+          <w:lang w:val="nb-NO"/>
+        </w:rPr>
+      </w:pPr>
+      <w:r>
+        <w:rPr>
+          <w:lang w:val="nb-NO"/>
+        </w:rPr>
+        <w:t>Tilgjengelighet og universell utforming</w:t>
+      </w:r>
+    </w:p>
+    <w:p>
+      <w:pPr>
+        <w:pStyle w:val="ListParagraph"/>
+        <w:numPr>
+          <w:ilvl w:val="0"/>
+          <w:numId w:val="6"/>
+        </w:numPr>
+        <w:rPr>
+          <w:lang w:val="nb-NO"/>
+        </w:rPr>
+      </w:pPr>
+      <w:r>
+        <w:rPr>
+          <w:lang w:val="nb-NO"/>
+        </w:rPr>
+        <w:t>Microdata</w:t>
+      </w:r>
+    </w:p>
+    <w:p>
+      <w:pPr>
+        <w:pStyle w:val="ListParagraph"/>
+        <w:numPr>
+          <w:ilvl w:val="0"/>
+          <w:numId w:val="6"/>
+        </w:numPr>
+        <w:rPr>
+          <w:lang w:val="nb-NO"/>
+        </w:rPr>
+      </w:pPr>
+      <w:r>
+        <w:rPr>
+          <w:lang w:val="nb-NO"/>
+        </w:rPr>
+        <w:t>SEO</w:t>
+      </w:r>
+    </w:p>
+    <w:p>
+      <w:pPr>
+        <w:pStyle w:val="ListParagraph"/>
+        <w:numPr>
+          <w:ilvl w:val="0"/>
+          <w:numId w:val="6"/>
+        </w:numPr>
+        <w:rPr>
+          <w:lang w:val="nb-NO"/>
+        </w:rPr>
+      </w:pPr>
+      <w:proofErr w:type="spellStart"/>
+      <w:r>
+        <w:rPr>
+          <w:lang w:val="nb-NO"/>
+        </w:rPr>
+        <w:t>Flex</w:t>
+      </w:r>
+      <w:proofErr w:type="spellEnd"/>
+      <w:r>
+        <w:rPr>
+          <w:lang w:val="nb-NO"/>
+        </w:rPr>
+        <w:t xml:space="preserve"> </w:t>
+      </w:r>
+      <w:proofErr w:type="spellStart"/>
+      <w:r>
+        <w:rPr>
+          <w:lang w:val="nb-NO"/>
+        </w:rPr>
+        <w:t>ppt</w:t>
+      </w:r>
+      <w:proofErr w:type="spellEnd"/>
+      <w:r>
+        <w:rPr>
+          <w:lang w:val="nb-NO"/>
+        </w:rPr>
+        <w:t>.</w:t>
+      </w:r>
+    </w:p>
+    <w:p>
+      <w:pPr>
+        <w:pStyle w:val="ListParagraph"/>
+        <w:numPr>
+          <w:ilvl w:val="0"/>
+          <w:numId w:val="6"/>
+        </w:numPr>
+        <w:rPr>
+          <w:lang w:val="nb-NO"/>
+        </w:rPr>
+      </w:pPr>
+      <w:proofErr w:type="spellStart"/>
+      <w:r>
+        <w:rPr>
+          <w:lang w:val="nb-NO"/>
+        </w:rPr>
+        <w:t>Responsivt</w:t>
+      </w:r>
+      <w:proofErr w:type="spellEnd"/>
+      <w:r>
+        <w:rPr>
+          <w:lang w:val="nb-NO"/>
+        </w:rPr>
+        <w:t xml:space="preserve"> design </w:t>
+      </w:r>
+      <w:proofErr w:type="spellStart"/>
+      <w:r>
+        <w:rPr>
+          <w:lang w:val="nb-NO"/>
+        </w:rPr>
+        <w:t>ppt</w:t>
+      </w:r>
+      <w:proofErr w:type="spellEnd"/>
+    </w:p>
+    <w:p>
+      <w:pPr>
+        <w:pStyle w:val="ListParagraph"/>
+        <w:numPr>
+          <w:ilvl w:val="0"/>
+          <w:numId w:val="6"/>
+        </w:numPr>
+        <w:rPr>
+          <w:lang w:val="nb-NO"/>
+        </w:rPr>
+      </w:pPr>
+      <w:proofErr w:type="spellStart"/>
+      <w:r>
+        <w:rPr>
+          <w:lang w:val="nb-NO"/>
+        </w:rPr>
+        <w:t>Css</w:t>
+      </w:r>
+      <w:proofErr w:type="spellEnd"/>
+      <w:r>
+        <w:rPr>
+          <w:lang w:val="nb-NO"/>
+        </w:rPr>
+        <w:t xml:space="preserve"> Grid </w:t>
+      </w:r>
+      <w:proofErr w:type="spellStart"/>
+      <w:r>
+        <w:rPr>
+          <w:lang w:val="nb-NO"/>
+        </w:rPr>
+        <w:t>ppt</w:t>
+      </w:r>
+      <w:proofErr w:type="spellEnd"/>
+    </w:p>
+    <w:p>
+      <w:pPr>
+        <w:rPr>
+          <w:lang w:val="nb-NO"/>
+        </w:rPr>
+      </w:pPr>
+    </w:p>
+    <w:p>
+      <w:pPr>
+        <w:pStyle w:val="ListParagraph"/>
+        <w:numPr>
+          <w:ilvl w:val="0"/>
+          <w:numId w:val="1"/>
+        </w:numPr>
+        <w:rPr>
+          <w:lang w:val="en-US"/>
+        </w:rPr>
+      </w:pPr>
+      <w:r>
+        <w:rPr>
+          <w:lang w:val="en-US"/>
+        </w:rPr>
+        <w:t>“</w:t>
+      </w:r>
+      <w:r>
+        <w:rPr>
+          <w:lang w:val="en-US"/>
+        </w:rPr>
+        <w:t>A complete guide to flex</w:t>
+      </w:r>
+      <w:r>
+        <w:rPr>
+          <w:lang w:val="en-US"/>
+        </w:rPr>
+        <w:t>box” – (</w:t>
+      </w:r>
+      <w:hyperlink r:id="rId12" w:history="1">
+        <w:r>
+          <w:rPr>
+            <w:rStyle w:val="Hyperlink"/>
+            <w:lang w:val="en-US"/>
+          </w:rPr>
+          <w:t>https://css-tricks.com/snippets/css/a-guide-to-flexbox/</w:t>
+        </w:r>
+      </w:hyperlink>
+      <w:r>
+        <w:rPr>
+          <w:lang w:val="en-US"/>
+        </w:rPr>
+        <w:t xml:space="preserve"> )</w:t>
+      </w:r>
+    </w:p>
+    <w:p>
+      <w:pPr>
+        <w:pStyle w:val="ListParagraph"/>
+        <w:rPr>
+          <w:lang w:val="en-US"/>
+        </w:rPr>
+      </w:pPr>
+    </w:p>
+    <w:p>
+      <w:pPr>
+        <w:pStyle w:val="ListParagraph"/>
+        <w:numPr>
+          <w:ilvl w:val="0"/>
+          <w:numId w:val="1"/>
+        </w:numPr>
+        <w:rPr>
+          <w:lang w:val="nb-NO"/>
+        </w:rPr>
+      </w:pPr>
+      <w:r>
+        <w:rPr>
+          <w:lang w:val="nb-NO"/>
+        </w:rPr>
+        <w:t xml:space="preserve">“Bilde </w:t>
+      </w:r>
+      <w:proofErr w:type="spellStart"/>
+      <w:r>
+        <w:rPr>
+          <w:lang w:val="nb-NO"/>
+        </w:rPr>
+        <w:t>rog</w:t>
+      </w:r>
+      <w:proofErr w:type="spellEnd"/>
+      <w:r>
+        <w:rPr>
+          <w:lang w:val="nb-NO"/>
+        </w:rPr>
+        <w:t xml:space="preserve"> grafikk” – (</w:t>
+      </w:r>
+      <w:hyperlink r:id="rId13" w:history="1">
+        <w:r>
+          <w:rPr>
+            <w:rStyle w:val="Hyperlink"/>
+            <w:lang w:val="nb-NO"/>
+          </w:rPr>
+          <w:t>https://www.uutilsynet.no/veiledning/bilder-og-grafikk/205</w:t>
+        </w:r>
+      </w:hyperlink>
+      <w:r>
+        <w:rPr>
+          <w:lang w:val="nb-NO"/>
+        </w:rPr>
+        <w:t xml:space="preserve"> )</w:t>
+      </w:r>
+    </w:p>
+    <w:p>
+      <w:pPr>
+        <w:rPr>
+          <w:lang w:val="nb-NO"/>
+        </w:rPr>
+      </w:pPr>
+    </w:p>
+    <w:p>
+      <w:pPr>
+        <w:pStyle w:val="ListParagraph"/>
+        <w:numPr>
+          <w:ilvl w:val="0"/>
+          <w:numId w:val="1"/>
+        </w:numPr>
+        <w:rPr>
+          <w:lang w:val="nb-NO"/>
+        </w:rPr>
+      </w:pPr>
+      <w:proofErr w:type="spellStart"/>
+      <w:r>
+        <w:rPr>
+          <w:lang w:val="nb-NO"/>
+        </w:rPr>
+        <w:t>Schema</w:t>
+      </w:r>
+      <w:proofErr w:type="spellEnd"/>
+      <w:r>
+        <w:rPr>
+          <w:lang w:val="nb-NO"/>
+        </w:rPr>
+        <w:t xml:space="preserve"> – (</w:t>
+      </w:r>
+      <w:hyperlink r:id="rId14" w:history="1">
+        <w:r>
+          <w:rPr>
+            <w:rStyle w:val="Hyperlink"/>
+            <w:lang w:val="nb-NO"/>
+          </w:rPr>
+          <w:t>https://schema.org/</w:t>
+        </w:r>
+      </w:hyperlink>
+      <w:r>
+        <w:rPr>
+          <w:lang w:val="nb-NO"/>
+        </w:rPr>
+        <w:t xml:space="preserve"> ) </w:t>
+      </w:r>
+    </w:p>
+    <w:p>
+      <w:pPr>
+        <w:pStyle w:val="ListParagraph"/>
+        <w:rPr>
+          <w:lang w:val="nb-NO"/>
+        </w:rPr>
+      </w:pPr>
+    </w:p>
+    <w:p>
+      <w:pPr>
+        <w:pStyle w:val="ListParagraph"/>
+        <w:numPr>
+          <w:ilvl w:val="0"/>
+          <w:numId w:val="1"/>
+        </w:numPr>
+        <w:rPr>
+          <w:lang w:val="en-US"/>
+        </w:rPr>
+      </w:pPr>
+      <w:r>
+        <w:rPr>
+          <w:lang w:val="en-US"/>
+        </w:rPr>
+        <w:t>“</w:t>
+      </w:r>
+      <w:r>
+        <w:rPr>
+          <w:lang w:val="en-US"/>
+        </w:rPr>
+        <w:t>Product structured data</w:t>
+      </w:r>
+      <w:r>
+        <w:rPr>
+          <w:lang w:val="en-US"/>
+        </w:rPr>
+        <w:t>”</w:t>
+      </w:r>
+      <w:r>
+        <w:rPr>
+          <w:lang w:val="en-US"/>
+        </w:rPr>
+        <w:t xml:space="preserve"> – (</w:t>
+      </w:r>
+      <w:hyperlink r:id="rId15" w:history="1">
+        <w:r>
+          <w:rPr>
+            <w:rStyle w:val="Hyperlink"/>
+            <w:lang w:val="en-US"/>
+          </w:rPr>
+          <w:t>https://developers.google.com/search/docs/appearance/structured-data/product#structured-data-type-definitions</w:t>
+        </w:r>
+      </w:hyperlink>
+      <w:r>
+        <w:rPr>
+          <w:lang w:val="en-US"/>
+        </w:rPr>
+        <w:t xml:space="preserve"> )</w:t>
+      </w:r>
+    </w:p>
+    <w:p>
+      <w:pPr>
+        <w:rPr>
+          <w:lang w:val="en-US"/>
+        </w:rPr>
+      </w:pPr>
+    </w:p>
+    <w:p>
+      <w:pPr>
+        <w:pStyle w:val="ListParagraph"/>
+        <w:numPr>
+          <w:ilvl w:val="0"/>
+          <w:numId w:val="1"/>
+        </w:numPr>
+        <w:rPr>
+          <w:lang w:val="en-US"/>
+        </w:rPr>
+      </w:pPr>
+      <w:r>
+        <w:rPr>
+          <w:lang w:val="en-US"/>
+        </w:rPr>
+        <w:t xml:space="preserve">“Structured data </w:t>
+      </w:r>
+      <w:proofErr w:type="spellStart"/>
+      <w:r>
+        <w:rPr>
+          <w:lang w:val="en-US"/>
+        </w:rPr>
+        <w:t xml:space="preserve">markup </w:t>
+      </w:r>
+      <w:proofErr w:type="spellEnd"/>
+      <w:r>
+        <w:rPr>
+          <w:lang w:val="en-US"/>
+        </w:rPr>
+        <w:t>. . .” – (</w:t>
+      </w:r>
+      <w:hyperlink r:id="rId16" w:history="1">
+        <w:r>
+          <w:rPr>
+            <w:rStyle w:val="Hyperlink"/>
+            <w:lang w:val="en-US"/>
+          </w:rPr>
+          <w:t>https://developers.google.com/search/docs/appearance/structured-data/search-gallery</w:t>
+        </w:r>
+      </w:hyperlink>
+      <w:r>
+        <w:rPr>
+          <w:lang w:val="en-US"/>
+        </w:rPr>
+        <w:t xml:space="preserve"> )</w:t>
+      </w:r>
+    </w:p>
+    <w:p>
+      <w:pPr>
+        <w:pStyle w:val="ListParagraph"/>
+        <w:rPr>
+          <w:lang w:val="en-US"/>
+        </w:rPr>
+      </w:pPr>
+    </w:p>
+    <w:p>
+      <w:pPr>
+        <w:pStyle w:val="ListParagraph"/>
+        <w:numPr>
+          <w:ilvl w:val="0"/>
+          <w:numId w:val="1"/>
+        </w:numPr>
+        <w:rPr>
+          <w:lang w:val="en-US"/>
+        </w:rPr>
+      </w:pPr>
+      <w:r>
+        <w:rPr>
+          <w:lang w:val="en-US"/>
+        </w:rPr>
+        <w:t>“Google rich results” (productive shop) – (</w:t>
+      </w:r>
+      <w:hyperlink r:id="rId17" w:history="1">
+        <w:r>
+          <w:rPr>
+            <w:rStyle w:val="Hyperlink"/>
+            <w:lang w:val="en-US"/>
+          </w:rPr>
+          <w:t>https://productiveshop.com/complete-list-google-rich-results/</w:t>
+        </w:r>
+      </w:hyperlink>
+      <w:r>
+        <w:rPr>
+          <w:lang w:val="en-US"/>
+        </w:rPr>
+        <w:t xml:space="preserve"> )</w:t>
+      </w:r>
+    </w:p>
+    <w:p>
+      <w:pPr>
+        <w:rPr>
+          <w:lang w:val="en-US"/>
+        </w:rPr>
+      </w:pPr>
+    </w:p>
+    <w:p>
+      <w:pPr>
+        <w:pStyle w:val="ListParagraph"/>
+        <w:numPr>
+          <w:ilvl w:val="0"/>
+          <w:numId w:val="1"/>
+        </w:numPr>
+        <w:rPr>
+          <w:lang w:val="en-US"/>
+        </w:rPr>
+      </w:pPr>
+      <w:r>
+        <w:rPr>
+          <w:lang w:val="en-US"/>
+        </w:rPr>
+        <w:t>“How to use Aria effectively with html5” – (</w:t>
+      </w:r>
+      <w:hyperlink r:id="rId18" w:history="1">
+        <w:r>
+          <w:rPr>
+            <w:rStyle w:val="Hyperlink"/>
+            <w:lang w:val="en-US"/>
+          </w:rPr>
+          <w:t>https://www.sitepoint.com/how-to-use-aria-effectively-with-html5/</w:t>
+        </w:r>
+      </w:hyperlink>
+      <w:r>
+        <w:rPr>
+          <w:lang w:val="en-US"/>
+        </w:rPr>
+        <w:t xml:space="preserve"> )</w:t>
+      </w:r>
+    </w:p>
+    <w:p>
+      <w:pPr>
+        <w:pStyle w:val="ListParagraph"/>
+        <w:rPr>
+          <w:lang w:val="en-US"/>
+        </w:rPr>
+      </w:pPr>
+    </w:p>
+    <w:p>
+      <w:pPr>
+        <w:pStyle w:val="ListParagraph"/>
+        <w:numPr>
+          <w:ilvl w:val="0"/>
+          <w:numId w:val="1"/>
+        </w:numPr>
+        <w:rPr>
+          <w:lang w:val="nb-NO"/>
+        </w:rPr>
+      </w:pPr>
+      <w:proofErr w:type="spellStart"/>
+      <w:r>
+        <w:rPr>
+          <w:lang w:val="nb-NO"/>
+        </w:rPr>
+        <w:t>ChatGPT</w:t>
+      </w:r>
+      <w:proofErr w:type="spellEnd"/>
+      <w:r>
+        <w:rPr>
+          <w:lang w:val="nb-NO"/>
+        </w:rPr>
+        <w:t xml:space="preserve"> – </w:t>
+      </w:r>
+      <w:r>
+        <w:rPr>
+          <w:lang w:val="nb-NO"/>
+        </w:rPr>
+        <w:t>(</w:t>
+      </w:r>
+      <w:r>
+        <w:rPr>
+          <w:lang w:val="nb-NO"/>
+        </w:rPr>
+        <w:t xml:space="preserve">kommentarer er lagt igjen </w:t>
+      </w:r>
+      <w:r>
+        <w:rPr>
+          <w:lang w:val="nb-NO"/>
+        </w:rPr>
+        <w:t>i koden) (</w:t>
+      </w:r>
+      <w:hyperlink r:id="rId19" w:history="1">
+        <w:r>
+          <w:rPr>
+            <w:rStyle w:val="Hyperlink"/>
+            <w:lang w:val="nb-NO"/>
+          </w:rPr>
+          <w:t>https://chat.openai.com/</w:t>
+        </w:r>
+      </w:hyperlink>
+      <w:r>
+        <w:rPr>
+          <w:lang w:val="nb-NO"/>
+        </w:rPr>
+        <w:t xml:space="preserve"> )</w:t>
+      </w:r>
+    </w:p>
+    <w:p>
+      <w:pPr>
+        <w:rPr>
+          <w:lang w:val="nb-NO"/>
+        </w:rPr>
+      </w:pPr>
+    </w:p>
+    <w:p>
+      <w:pPr>
+        <w:pStyle w:val="ListParagraph"/>
+        <w:numPr>
+          <w:ilvl w:val="0"/>
+          <w:numId w:val="1"/>
+        </w:numPr>
+        <w:rPr>
+          <w:lang w:val="en-US"/>
+        </w:rPr>
+      </w:pPr>
+      <w:r>
+        <w:rPr>
+          <w:lang w:val="en-US"/>
+        </w:rPr>
+        <w:t>«Structured data is not p</w:t>
+      </w:r>
+      <w:r>
+        <w:rPr>
+          <w:lang w:val="en-US"/>
+        </w:rPr>
+        <w:t xml:space="preserve">icked </w:t>
+      </w:r>
+      <w:proofErr w:type="spellStart"/>
+      <w:r>
+        <w:rPr>
+          <w:lang w:val="en-US"/>
+        </w:rPr>
+        <w:t>up</w:t>
+      </w:r>
+      <w:proofErr w:type="spellEnd"/>
+      <w:r>
+        <w:rPr>
+          <w:lang w:val="en-US"/>
+        </w:rPr>
+        <w:t xml:space="preserve"> . . .” – (</w:t>
+      </w:r>
+      <w:hyperlink r:id="rId20" w:history="1">
+        <w:r>
+          <w:rPr>
+            <w:rStyle w:val="Hyperlink"/>
+            <w:lang w:val="en-US"/>
+          </w:rPr>
+          <w:t>https://stackoverflow.com/questions/76153782/structured-data-is-not-picked-up-in-googles-rich-result-testing-tool-but-works#:~:text=1-,But%20when%20using%20Google%27s%20rich%20testing%20tool%2C%20the%20result%20is,can%20be%20skipped%20or%20ignored</w:t>
+        </w:r>
+      </w:hyperlink>
+      <w:r>
+        <w:rPr>
+          <w:lang w:val="en-US"/>
+        </w:rPr>
+        <w:t>.</w:t>
+      </w:r>
+      <w:r>
+        <w:rPr>
+          <w:lang w:val="en-US"/>
+        </w:rPr>
+        <w:t xml:space="preserve"> )</w:t>
+      </w:r>
+    </w:p>
+    <w:p>
+      <w:pPr>
+        <w:rPr>
+          <w:lang w:val="en-US"/>
+        </w:rPr>
+      </w:pPr>
+    </w:p>
+    <w:p>
+      <w:pPr>
+        <w:rPr>
+          <w:lang w:val="en-US"/>
+        </w:rPr>
+      </w:pPr>
+    </w:p>
+    <w:p>
+      <w:pPr>
+        <w:rPr>
+          <w:lang w:val="en-US"/>
+        </w:rPr>
+      </w:pPr>
+      <w:r>
+        <w:rPr>
+          <w:noProof/>
+          <w:lang w:val="en-US"/>
+        </w:rPr>
+        <w:lastRenderedPageBreak/>
+        <w:drawing>
+          <wp:inline distT="0" distB="0" distL="0" distR="0" wp14:anchorId="1017208B" wp14:editId="1A23E154">
+            <wp:extent cx="4305300" cy="3810000"/>
+            <wp:effectExtent l="0" t="0" r="0" b="0"/>
+            <wp:docPr id="608300864" name="Picture 1" descr="A screenshot of a computer&#10;&#10;Description automatically generated"/>
+            <wp:cNvGraphicFramePr>
+              <a:graphicFrameLocks xmlns:a="http://schemas.openxmlformats.org/drawingml/2006/main" noChangeAspect="1"/>
+            </wp:cNvGraphicFramePr>
+            <a:graphic xmlns:a="http://schemas.openxmlformats.org/drawingml/2006/main">
+              <a:graphicData uri="http://schemas.openxmlformats.org/drawingml/2006/picture">
+                <pic:pic xmlns:pic="http://schemas.openxmlformats.org/drawingml/2006/picture">
+                  <pic:nvPicPr>
+                    <pic:cNvPr id="608300864" name="Picture 1" descr="A screenshot of a computer&#10;&#10;Description automatically generated"/>
+                    <pic:cNvPicPr/>
+                  </pic:nvPicPr>
+                  <pic:blipFill>
+                    <a:blip r:embed="rId21">
+                      <a:extLst>
+                        <a:ext uri="{28A0092B-C50C-407E-A947-70E740481C1C}">
+                          <a14:useLocalDpi xmlns:a14="http://schemas.microsoft.com/office/drawing/2010/main" val="0"/>
+                        </a:ext>
+                      </a:extLst>
+                    </a:blip>
+                    <a:stretch>
+                      <a:fillRect/>
+                    </a:stretch>
+                  </pic:blipFill>
+                  <pic:spPr>
+                    <a:xfrm>
+                      <a:off x="0" y="0"/>
+                      <a:ext cx="4305300" cy="3810000"/>
+                    </a:xfrm>
+                    <a:prstGeom prst="rect">
+                      <a:avLst/>
+                    </a:prstGeom>
+                  </pic:spPr>
+                </pic:pic>
+              </a:graphicData>
+            </a:graphic>
+          </wp:inline>
+        </w:drawing>
+      </w:r>
+    </w:p>
+    <w:p>
+      <w:pPr>
+        <w:rPr>
+          <w:lang w:val="nb-NO"/>
+        </w:rPr>
+      </w:pPr>
+      <w:r>
+        <w:rPr>
+          <w:lang w:val="nb-NO"/>
+        </w:rPr>
+        <w:t>(</w:t>
+      </w:r>
+      <w:proofErr w:type="spellStart"/>
+      <w:r>
+        <w:rPr>
+          <w:lang w:val="nb-NO"/>
+        </w:rPr>
+        <w:t>Screenshot</w:t>
+      </w:r>
+      <w:proofErr w:type="spellEnd"/>
+      <w:r>
+        <w:rPr>
+          <w:lang w:val="nb-NO"/>
+        </w:rPr>
+        <w:t xml:space="preserve"> av bildegenerering fra DALLE</w:t>
+      </w:r>
+      <w:r>
+        <w:rPr>
+          <w:lang w:val="nb-NO"/>
+        </w:rPr>
+        <w:t xml:space="preserve"> /</w:t>
+      </w:r>
+      <w:proofErr w:type="spellStart"/>
+      <w:r>
+        <w:rPr>
+          <w:lang w:val="nb-NO"/>
+        </w:rPr>
+        <w:t>OpenAI</w:t>
+      </w:r>
+      <w:proofErr w:type="spellEnd"/>
+      <w:r>
+        <w:rPr>
+          <w:lang w:val="nb-NO"/>
+        </w:rPr>
+        <w:t xml:space="preserve">. Bilder brukt i oppgaven). </w:t>
+      </w:r>
+    </w:p>
+    <w:p>
+      <w:pPr>
+        <w:rPr>
+          <w:lang w:val="nb-NO"/>
+        </w:rPr>
+      </w:pPr>
+    </w:p>
+    <w:p>
+      <w:pPr>
+        <w:rPr>
+          <w:lang w:val="nb-NO"/>
+        </w:rPr>
+      </w:pPr>
+      <w:r>
+        <w:rPr>
+          <w:lang w:val="nb-NO"/>
+        </w:rPr>
+        <w:t>For generering av placeholder bilder brukt – (</w:t>
+      </w:r>
+      <w:hyperlink r:id="rId22" w:history="1">
+        <w:r>
+          <w:rPr>
+            <w:rStyle w:val="Hyperlink"/>
+            <w:lang w:val="nb-NO"/>
+          </w:rPr>
+          <w:t>https://placehold.co/4</w:t>
+        </w:r>
+        <w:r>
+          <w:rPr>
+            <w:rStyle w:val="Hyperlink"/>
+            <w:lang w:val="nb-NO"/>
+          </w:rPr>
+          <w:t>0</w:t>
+        </w:r>
+        <w:r>
+          <w:rPr>
+            <w:rStyle w:val="Hyperlink"/>
+            <w:lang w:val="nb-NO"/>
+          </w:rPr>
+          <w:t>0x4</w:t>
+        </w:r>
+        <w:r>
+          <w:rPr>
+            <w:rStyle w:val="Hyperlink"/>
+            <w:lang w:val="nb-NO"/>
+          </w:rPr>
+          <w:t>0</w:t>
+        </w:r>
+        <w:r>
+          <w:rPr>
+            <w:rStyle w:val="Hyperlink"/>
+            <w:lang w:val="nb-NO"/>
+          </w:rPr>
+          <w:t>0/png</w:t>
+        </w:r>
+      </w:hyperlink>
+      <w:r>
+        <w:rPr>
+          <w:lang w:val="nb-NO"/>
+        </w:rPr>
+        <w:t xml:space="preserve">  ) (</w:t>
+      </w:r>
+      <w:hyperlink r:id="rId23" w:history="1">
+        <w:r>
+          <w:rPr>
+            <w:rStyle w:val="Hyperlink"/>
+            <w:lang w:val="nb-NO"/>
+          </w:rPr>
+          <w:t>https://placehold.co/</w:t>
+        </w:r>
+      </w:hyperlink>
+      <w:r>
+        <w:rPr>
+          <w:lang w:val="nb-NO"/>
+        </w:rPr>
+        <w:t xml:space="preserve"> ) </w:t>
+      </w:r>
+    </w:p>
+    <w:p>
+      <w:pPr>
+        <w:rPr>
+          <w:lang w:val="nb-NO"/>
+        </w:rPr>
+      </w:pPr>
+    </w:p>
+    <w:p>
+      <w:pPr>
+        <w:rPr>
+          <w:lang w:val="nb-NO"/>
+        </w:rPr>
+      </w:pPr>
+      <w:r>
+        <w:rPr>
+          <w:lang w:val="nb-NO"/>
+        </w:rPr>
+        <w:t xml:space="preserve">For generering av </w:t>
+      </w:r>
+      <w:proofErr w:type="spellStart"/>
+      <w:r>
+        <w:rPr>
+          <w:lang w:val="nb-NO"/>
+        </w:rPr>
+        <w:t>favicon</w:t>
+      </w:r>
+      <w:proofErr w:type="spellEnd"/>
+      <w:r>
+        <w:rPr>
+          <w:lang w:val="nb-NO"/>
+        </w:rPr>
+        <w:t xml:space="preserve"> – (</w:t>
+      </w:r>
+      <w:hyperlink r:id="rId24" w:history="1">
+        <w:r>
+          <w:rPr>
+            <w:rStyle w:val="Hyperlink"/>
+            <w:lang w:val="nb-NO"/>
+          </w:rPr>
+          <w:t>https://favicon.io/</w:t>
+        </w:r>
+      </w:hyperlink>
+      <w:r>
+        <w:rPr>
+          <w:lang w:val="nb-NO"/>
+        </w:rPr>
+        <w:t xml:space="preserve"> )</w:t>
+      </w:r>
+    </w:p>
+    <w:p>
+      <w:pPr>
+        <w:rPr>
+          <w:lang w:val="nb-NO"/>
+        </w:rPr>
+      </w:pPr>
+    </w:p>
+    <w:p>
+      <w:pPr>
+        <w:rPr>
+          <w:lang w:val="nb-NO"/>
+        </w:rPr>
+      </w:pPr>
+      <w:r>
+        <w:rPr>
+          <w:lang w:val="nb-NO"/>
+        </w:rPr>
+        <w:t>For ikoner brukt på siden – (</w:t>
+      </w:r>
+      <w:hyperlink r:id="rId25" w:history="1">
+        <w:r>
+          <w:rPr>
+            <w:rStyle w:val="Hyperlink"/>
+            <w:lang w:val="nb-NO"/>
+          </w:rPr>
+          <w:t>https://fontawesome.com/</w:t>
+        </w:r>
+      </w:hyperlink>
+      <w:r>
+        <w:rPr>
+          <w:lang w:val="nb-NO"/>
+        </w:rPr>
+        <w:t xml:space="preserve"> )</w:t>
+      </w:r>
+    </w:p>
+    <w:p>
+      <w:pPr>
+        <w:rPr>
+          <w:lang w:val="nb-NO"/>
+        </w:rPr>
+      </w:pPr>
+    </w:p>
+    <w:p>
+      <w:pPr>
+        <w:rPr>
+          <w:lang w:val="nb-NO"/>
+        </w:rPr>
+      </w:pPr>
+      <w:r>
+        <w:rPr>
+          <w:lang w:val="nb-NO"/>
+        </w:rPr>
+        <w:t>Notat angående CSS/SASS: Jeg har brukt SASS</w:t>
+      </w:r>
+      <w:r>
+        <w:rPr>
+          <w:lang w:val="nb-NO"/>
+        </w:rPr>
+        <w:t xml:space="preserve"> og tatt med </w:t>
+      </w:r>
+      <w:proofErr w:type="spellStart"/>
+      <w:r>
+        <w:rPr>
+          <w:lang w:val="nb-NO"/>
+        </w:rPr>
+        <w:t>normalize</w:t>
+      </w:r>
+      <w:proofErr w:type="spellEnd"/>
+      <w:r>
+        <w:rPr>
+          <w:lang w:val="nb-NO"/>
+        </w:rPr>
+        <w:t xml:space="preserve"> </w:t>
+      </w:r>
+      <w:proofErr w:type="spellStart"/>
+      <w:r>
+        <w:rPr>
+          <w:lang w:val="nb-NO"/>
+        </w:rPr>
+        <w:t>css</w:t>
+      </w:r>
+      <w:proofErr w:type="spellEnd"/>
+      <w:r>
+        <w:rPr>
+          <w:lang w:val="nb-NO"/>
+        </w:rPr>
+        <w:t>. Det er kun 1 stilark for alle side</w:t>
+      </w:r>
+      <w:r>
+        <w:rPr>
+          <w:lang w:val="nb-NO"/>
+        </w:rPr>
+        <w:t xml:space="preserve">ne, slik kravet er, men for å få dette til trengs </w:t>
+      </w:r>
+      <w:proofErr w:type="gramStart"/>
+      <w:r>
+        <w:rPr>
+          <w:lang w:val="nb-NO"/>
+        </w:rPr>
+        <w:t>alle  filer</w:t>
+      </w:r>
+      <w:proofErr w:type="gramEnd"/>
+      <w:r>
+        <w:rPr>
+          <w:lang w:val="nb-NO"/>
+        </w:rPr>
+        <w:t xml:space="preserve"> som ligger i </w:t>
+      </w:r>
+      <w:proofErr w:type="spellStart"/>
+      <w:r>
+        <w:rPr>
+          <w:lang w:val="nb-NO"/>
+        </w:rPr>
+        <w:t>repoet</w:t>
+      </w:r>
+      <w:proofErr w:type="spellEnd"/>
+      <w:r>
+        <w:rPr>
+          <w:lang w:val="nb-NO"/>
+        </w:rPr>
+        <w:t>. (Dette er sikkert unødvendig å nevne, men likevel, ønsket å legge igjen en kommentar på det.)</w:t>
+      </w:r>
     </w:p>
     <w:sectPr>
       <w:pgSz w:w="11906" w:h="16838"/>
@@ -319,6 +2570,230 @@
 <file path=word/numbering.xml><?xml version="1.0" encoding="utf-8"?>
 <w:numbering xmlns:wpc="http://schemas.microsoft.com/office/word/2010/wordprocessingCanvas" xmlns:cx="http://schemas.microsoft.com/office/drawing/2014/chartex" xmlns:cx1="http://schemas.microsoft.com/office/drawing/2015/9/8/chartex" xmlns:cx2="http://schemas.microsoft.com/office/drawing/2015/10/21/chartex" xmlns:cx3="http://schemas.microsoft.com/office/drawing/2016/5/9/chartex" xmlns:cx4="http://schemas.microsoft.com/office/drawing/2016/5/10/chartex" xmlns:cx5="http://schemas.microsoft.com/office/drawing/2016/5/11/chartex" xmlns:cx6="http://schemas.microsoft.com/office/drawing/2016/5/12/chartex" xmlns:cx7="http://schemas.microsoft.com/office/drawing/2016/5/13/chartex" xmlns:cx8="http://schemas.microsoft.com/office/drawing/2016/5/14/chartex" xmlns:mc="http://schemas.openxmlformats.org/markup-compatibility/2006" xmlns:aink="http://schemas.microsoft.com/office/drawing/2016/ink" xmlns:am3d="http://schemas.microsoft.com/office/drawing/2017/model3d" xmlns:o="urn:schemas-microsoft-com:office:office" xmlns:oel="http://schemas.microsoft.com/office/2019/extlst" xmlns:r="http://schemas.openxmlformats.org/officeDocument/2006/relationships" xmlns:m="http://schemas.openxmlformats.org/officeDocument/2006/math" xmlns:v="urn:schemas-microsoft-com:vml" xmlns:wp14="http://schemas.microsoft.com/office/word/2010/wordprocessingDrawing" xmlns:wp="http://schemas.openxmlformats.org/drawingml/2006/wordprocessingDrawing" xmlns:w10="urn:schemas-microsoft-com:office:word" xmlns:w="http://schemas.openxmlformats.org/wordprocessingml/2006/main" xmlns:w14="http://schemas.microsoft.com/office/word/2010/wordml" xmlns:w15="http://schemas.microsoft.com/office/word/2012/wordml" xmlns:w16cex="http://schemas.microsoft.com/office/word/2018/wordml/cex" xmlns:w16cid="http://schemas.microsoft.com/office/word/2016/wordml/cid" xmlns:w16="http://schemas.microsoft.com/office/word/2018/wordml" xmlns:w16sdtdh="http://schemas.microsoft.com/office/word/2020/wordml/sdtdatahash" xmlns:w16se="http://schemas.microsoft.com/office/word/2015/wordml/symex" xmlns:wpg="http://schemas.microsoft.com/office/word/2010/wordprocessingGroup" xmlns:wpi="http://schemas.microsoft.com/office/word/2010/wordprocessingInk" xmlns:wne="http://schemas.microsoft.com/office/word/2006/wordml" xmlns:wps="http://schemas.microsoft.com/office/word/2010/wordprocessingShape" mc:Ignorable="w14 w15 w16se w16cid w16 w16cex w16sdtdh wp14">
   <w:abstractNum w:abstractNumId="0" w15:restartNumberingAfterBreak="0">
+    <w:nsid w:val="1B3871B5"/>
+    <w:multiLevelType w:val="hybridMultilevel"/>
+    <w:tmpl w:val="115442B0"/>
+    <w:lvl w:ilvl="0" w:tplc="F2A2D16E">
+      <w:numFmt w:val="bullet"/>
+      <w:lvlText w:val="-"/>
+      <w:lvlJc w:val="left"/>
+      <w:pPr>
+        <w:ind w:left="720" w:hanging="360"/>
+      </w:pPr>
+      <w:rPr>
+        <w:rFonts w:ascii="Calibri" w:eastAsiaTheme="minorHAnsi" w:hAnsi="Calibri" w:cs="Calibri" w:hint="default"/>
+      </w:rPr>
+    </w:lvl>
+    <w:lvl w:ilvl="1" w:tplc="08090003" w:tentative="1">
+      <w:start w:val="1"/>
+      <w:numFmt w:val="bullet"/>
+      <w:lvlText w:val="o"/>
+      <w:lvlJc w:val="left"/>
+      <w:pPr>
+        <w:ind w:left="1440" w:hanging="360"/>
+      </w:pPr>
+      <w:rPr>
+        <w:rFonts w:ascii="Courier New" w:hAnsi="Courier New" w:cs="Courier New" w:hint="default"/>
+      </w:rPr>
+    </w:lvl>
+    <w:lvl w:ilvl="2" w:tplc="08090005" w:tentative="1">
+      <w:start w:val="1"/>
+      <w:numFmt w:val="bullet"/>
+      <w:lvlText w:val=""/>
+      <w:lvlJc w:val="left"/>
+      <w:pPr>
+        <w:ind w:left="2160" w:hanging="360"/>
+      </w:pPr>
+      <w:rPr>
+        <w:rFonts w:ascii="Wingdings" w:hAnsi="Wingdings" w:hint="default"/>
+      </w:rPr>
+    </w:lvl>
+    <w:lvl w:ilvl="3" w:tplc="08090001" w:tentative="1">
+      <w:start w:val="1"/>
+      <w:numFmt w:val="bullet"/>
+      <w:lvlText w:val=""/>
+      <w:lvlJc w:val="left"/>
+      <w:pPr>
+        <w:ind w:left="2880" w:hanging="360"/>
+      </w:pPr>
+      <w:rPr>
+        <w:rFonts w:ascii="Symbol" w:hAnsi="Symbol" w:hint="default"/>
+      </w:rPr>
+    </w:lvl>
+    <w:lvl w:ilvl="4" w:tplc="08090003" w:tentative="1">
+      <w:start w:val="1"/>
+      <w:numFmt w:val="bullet"/>
+      <w:lvlText w:val="o"/>
+      <w:lvlJc w:val="left"/>
+      <w:pPr>
+        <w:ind w:left="3600" w:hanging="360"/>
+      </w:pPr>
+      <w:rPr>
+        <w:rFonts w:ascii="Courier New" w:hAnsi="Courier New" w:cs="Courier New" w:hint="default"/>
+      </w:rPr>
+    </w:lvl>
+    <w:lvl w:ilvl="5" w:tplc="08090005" w:tentative="1">
+      <w:start w:val="1"/>
+      <w:numFmt w:val="bullet"/>
+      <w:lvlText w:val=""/>
+      <w:lvlJc w:val="left"/>
+      <w:pPr>
+        <w:ind w:left="4320" w:hanging="360"/>
+      </w:pPr>
+      <w:rPr>
+        <w:rFonts w:ascii="Wingdings" w:hAnsi="Wingdings" w:hint="default"/>
+      </w:rPr>
+    </w:lvl>
+    <w:lvl w:ilvl="6" w:tplc="08090001" w:tentative="1">
+      <w:start w:val="1"/>
+      <w:numFmt w:val="bullet"/>
+      <w:lvlText w:val=""/>
+      <w:lvlJc w:val="left"/>
+      <w:pPr>
+        <w:ind w:left="5040" w:hanging="360"/>
+      </w:pPr>
+      <w:rPr>
+        <w:rFonts w:ascii="Symbol" w:hAnsi="Symbol" w:hint="default"/>
+      </w:rPr>
+    </w:lvl>
+    <w:lvl w:ilvl="7" w:tplc="08090003" w:tentative="1">
+      <w:start w:val="1"/>
+      <w:numFmt w:val="bullet"/>
+      <w:lvlText w:val="o"/>
+      <w:lvlJc w:val="left"/>
+      <w:pPr>
+        <w:ind w:left="5760" w:hanging="360"/>
+      </w:pPr>
+      <w:rPr>
+        <w:rFonts w:ascii="Courier New" w:hAnsi="Courier New" w:cs="Courier New" w:hint="default"/>
+      </w:rPr>
+    </w:lvl>
+    <w:lvl w:ilvl="8" w:tplc="08090005" w:tentative="1">
+      <w:start w:val="1"/>
+      <w:numFmt w:val="bullet"/>
+      <w:lvlText w:val=""/>
+      <w:lvlJc w:val="left"/>
+      <w:pPr>
+        <w:ind w:left="6480" w:hanging="360"/>
+      </w:pPr>
+      <w:rPr>
+        <w:rFonts w:ascii="Wingdings" w:hAnsi="Wingdings" w:hint="default"/>
+      </w:rPr>
+    </w:lvl>
+  </w:abstractNum>
+  <w:abstractNum w:abstractNumId="1" w15:restartNumberingAfterBreak="0">
+    <w:nsid w:val="1F54054E"/>
+    <w:multiLevelType w:val="hybridMultilevel"/>
+    <w:tmpl w:val="E0D84DC6"/>
+    <w:lvl w:ilvl="0" w:tplc="610A400E">
+      <w:numFmt w:val="bullet"/>
+      <w:lvlText w:val="-"/>
+      <w:lvlJc w:val="left"/>
+      <w:pPr>
+        <w:ind w:left="720" w:hanging="360"/>
+      </w:pPr>
+      <w:rPr>
+        <w:rFonts w:ascii="Calibri" w:eastAsiaTheme="minorHAnsi" w:hAnsi="Calibri" w:cs="Calibri" w:hint="default"/>
+      </w:rPr>
+    </w:lvl>
+    <w:lvl w:ilvl="1" w:tplc="08090003" w:tentative="1">
+      <w:start w:val="1"/>
+      <w:numFmt w:val="bullet"/>
+      <w:lvlText w:val="o"/>
+      <w:lvlJc w:val="left"/>
+      <w:pPr>
+        <w:ind w:left="1440" w:hanging="360"/>
+      </w:pPr>
+      <w:rPr>
+        <w:rFonts w:ascii="Courier New" w:hAnsi="Courier New" w:cs="Courier New" w:hint="default"/>
+      </w:rPr>
+    </w:lvl>
+    <w:lvl w:ilvl="2" w:tplc="08090005" w:tentative="1">
+      <w:start w:val="1"/>
+      <w:numFmt w:val="bullet"/>
+      <w:lvlText w:val=""/>
+      <w:lvlJc w:val="left"/>
+      <w:pPr>
+        <w:ind w:left="2160" w:hanging="360"/>
+      </w:pPr>
+      <w:rPr>
+        <w:rFonts w:ascii="Wingdings" w:hAnsi="Wingdings" w:hint="default"/>
+      </w:rPr>
+    </w:lvl>
+    <w:lvl w:ilvl="3" w:tplc="08090001" w:tentative="1">
+      <w:start w:val="1"/>
+      <w:numFmt w:val="bullet"/>
+      <w:lvlText w:val=""/>
+      <w:lvlJc w:val="left"/>
+      <w:pPr>
+        <w:ind w:left="2880" w:hanging="360"/>
+      </w:pPr>
+      <w:rPr>
+        <w:rFonts w:ascii="Symbol" w:hAnsi="Symbol" w:hint="default"/>
+      </w:rPr>
+    </w:lvl>
+    <w:lvl w:ilvl="4" w:tplc="08090003" w:tentative="1">
+      <w:start w:val="1"/>
+      <w:numFmt w:val="bullet"/>
+      <w:lvlText w:val="o"/>
+      <w:lvlJc w:val="left"/>
+      <w:pPr>
+        <w:ind w:left="3600" w:hanging="360"/>
+      </w:pPr>
+      <w:rPr>
+        <w:rFonts w:ascii="Courier New" w:hAnsi="Courier New" w:cs="Courier New" w:hint="default"/>
+      </w:rPr>
+    </w:lvl>
+    <w:lvl w:ilvl="5" w:tplc="08090005" w:tentative="1">
+      <w:start w:val="1"/>
+      <w:numFmt w:val="bullet"/>
+      <w:lvlText w:val=""/>
+      <w:lvlJc w:val="left"/>
+      <w:pPr>
+        <w:ind w:left="4320" w:hanging="360"/>
+      </w:pPr>
+      <w:rPr>
+        <w:rFonts w:ascii="Wingdings" w:hAnsi="Wingdings" w:hint="default"/>
+      </w:rPr>
+    </w:lvl>
+    <w:lvl w:ilvl="6" w:tplc="08090001" w:tentative="1">
+      <w:start w:val="1"/>
+      <w:numFmt w:val="bullet"/>
+      <w:lvlText w:val=""/>
+      <w:lvlJc w:val="left"/>
+      <w:pPr>
+        <w:ind w:left="5040" w:hanging="360"/>
+      </w:pPr>
+      <w:rPr>
+        <w:rFonts w:ascii="Symbol" w:hAnsi="Symbol" w:hint="default"/>
+      </w:rPr>
+    </w:lvl>
+    <w:lvl w:ilvl="7" w:tplc="08090003" w:tentative="1">
+      <w:start w:val="1"/>
+      <w:numFmt w:val="bullet"/>
+      <w:lvlText w:val="o"/>
+      <w:lvlJc w:val="left"/>
+      <w:pPr>
+        <w:ind w:left="5760" w:hanging="360"/>
+      </w:pPr>
+      <w:rPr>
+        <w:rFonts w:ascii="Courier New" w:hAnsi="Courier New" w:cs="Courier New" w:hint="default"/>
+      </w:rPr>
+    </w:lvl>
+    <w:lvl w:ilvl="8" w:tplc="08090005" w:tentative="1">
+      <w:start w:val="1"/>
+      <w:numFmt w:val="bullet"/>
+      <w:lvlText w:val=""/>
+      <w:lvlJc w:val="left"/>
+      <w:pPr>
+        <w:ind w:left="6480" w:hanging="360"/>
+      </w:pPr>
+      <w:rPr>
+        <w:rFonts w:ascii="Wingdings" w:hAnsi="Wingdings" w:hint="default"/>
+      </w:rPr>
+    </w:lvl>
+  </w:abstractNum>
+  <w:abstractNum w:abstractNumId="2" w15:restartNumberingAfterBreak="0">
     <w:nsid w:val="46F13ED1"/>
     <w:multiLevelType w:val="hybridMultilevel"/>
     <w:tmpl w:val="0DCA4C6A"/>
@@ -430,8 +2905,359 @@
       </w:rPr>
     </w:lvl>
   </w:abstractNum>
+  <w:abstractNum w:abstractNumId="3" w15:restartNumberingAfterBreak="0">
+    <w:nsid w:val="538E42C1"/>
+    <w:multiLevelType w:val="hybridMultilevel"/>
+    <w:tmpl w:val="8F264620"/>
+    <w:lvl w:ilvl="0" w:tplc="C0A29EEE">
+      <w:numFmt w:val="bullet"/>
+      <w:lvlText w:val="-"/>
+      <w:lvlJc w:val="left"/>
+      <w:pPr>
+        <w:ind w:left="1800" w:hanging="360"/>
+      </w:pPr>
+      <w:rPr>
+        <w:rFonts w:ascii="Calibri" w:eastAsiaTheme="minorHAnsi" w:hAnsi="Calibri" w:cs="Calibri" w:hint="default"/>
+      </w:rPr>
+    </w:lvl>
+    <w:lvl w:ilvl="1" w:tplc="08090003" w:tentative="1">
+      <w:start w:val="1"/>
+      <w:numFmt w:val="bullet"/>
+      <w:lvlText w:val="o"/>
+      <w:lvlJc w:val="left"/>
+      <w:pPr>
+        <w:ind w:left="2520" w:hanging="360"/>
+      </w:pPr>
+      <w:rPr>
+        <w:rFonts w:ascii="Courier New" w:hAnsi="Courier New" w:cs="Courier New" w:hint="default"/>
+      </w:rPr>
+    </w:lvl>
+    <w:lvl w:ilvl="2" w:tplc="08090005" w:tentative="1">
+      <w:start w:val="1"/>
+      <w:numFmt w:val="bullet"/>
+      <w:lvlText w:val=""/>
+      <w:lvlJc w:val="left"/>
+      <w:pPr>
+        <w:ind w:left="3240" w:hanging="360"/>
+      </w:pPr>
+      <w:rPr>
+        <w:rFonts w:ascii="Wingdings" w:hAnsi="Wingdings" w:hint="default"/>
+      </w:rPr>
+    </w:lvl>
+    <w:lvl w:ilvl="3" w:tplc="08090001" w:tentative="1">
+      <w:start w:val="1"/>
+      <w:numFmt w:val="bullet"/>
+      <w:lvlText w:val=""/>
+      <w:lvlJc w:val="left"/>
+      <w:pPr>
+        <w:ind w:left="3960" w:hanging="360"/>
+      </w:pPr>
+      <w:rPr>
+        <w:rFonts w:ascii="Symbol" w:hAnsi="Symbol" w:hint="default"/>
+      </w:rPr>
+    </w:lvl>
+    <w:lvl w:ilvl="4" w:tplc="08090003" w:tentative="1">
+      <w:start w:val="1"/>
+      <w:numFmt w:val="bullet"/>
+      <w:lvlText w:val="o"/>
+      <w:lvlJc w:val="left"/>
+      <w:pPr>
+        <w:ind w:left="4680" w:hanging="360"/>
+      </w:pPr>
+      <w:rPr>
+        <w:rFonts w:ascii="Courier New" w:hAnsi="Courier New" w:cs="Courier New" w:hint="default"/>
+      </w:rPr>
+    </w:lvl>
+    <w:lvl w:ilvl="5" w:tplc="08090005" w:tentative="1">
+      <w:start w:val="1"/>
+      <w:numFmt w:val="bullet"/>
+      <w:lvlText w:val=""/>
+      <w:lvlJc w:val="left"/>
+      <w:pPr>
+        <w:ind w:left="5400" w:hanging="360"/>
+      </w:pPr>
+      <w:rPr>
+        <w:rFonts w:ascii="Wingdings" w:hAnsi="Wingdings" w:hint="default"/>
+      </w:rPr>
+    </w:lvl>
+    <w:lvl w:ilvl="6" w:tplc="08090001" w:tentative="1">
+      <w:start w:val="1"/>
+      <w:numFmt w:val="bullet"/>
+      <w:lvlText w:val=""/>
+      <w:lvlJc w:val="left"/>
+      <w:pPr>
+        <w:ind w:left="6120" w:hanging="360"/>
+      </w:pPr>
+      <w:rPr>
+        <w:rFonts w:ascii="Symbol" w:hAnsi="Symbol" w:hint="default"/>
+      </w:rPr>
+    </w:lvl>
+    <w:lvl w:ilvl="7" w:tplc="08090003" w:tentative="1">
+      <w:start w:val="1"/>
+      <w:numFmt w:val="bullet"/>
+      <w:lvlText w:val="o"/>
+      <w:lvlJc w:val="left"/>
+      <w:pPr>
+        <w:ind w:left="6840" w:hanging="360"/>
+      </w:pPr>
+      <w:rPr>
+        <w:rFonts w:ascii="Courier New" w:hAnsi="Courier New" w:cs="Courier New" w:hint="default"/>
+      </w:rPr>
+    </w:lvl>
+    <w:lvl w:ilvl="8" w:tplc="08090005" w:tentative="1">
+      <w:start w:val="1"/>
+      <w:numFmt w:val="bullet"/>
+      <w:lvlText w:val=""/>
+      <w:lvlJc w:val="left"/>
+      <w:pPr>
+        <w:ind w:left="7560" w:hanging="360"/>
+      </w:pPr>
+      <w:rPr>
+        <w:rFonts w:ascii="Wingdings" w:hAnsi="Wingdings" w:hint="default"/>
+      </w:rPr>
+    </w:lvl>
+  </w:abstractNum>
+  <w:abstractNum w:abstractNumId="4" w15:restartNumberingAfterBreak="0">
+    <w:nsid w:val="6D954336"/>
+    <w:multiLevelType w:val="hybridMultilevel"/>
+    <w:tmpl w:val="385EBC6E"/>
+    <w:lvl w:ilvl="0" w:tplc="20C69CCE">
+      <w:numFmt w:val="bullet"/>
+      <w:lvlText w:val="-"/>
+      <w:lvlJc w:val="left"/>
+      <w:pPr>
+        <w:ind w:left="1800" w:hanging="360"/>
+      </w:pPr>
+      <w:rPr>
+        <w:rFonts w:ascii="Calibri" w:eastAsiaTheme="minorHAnsi" w:hAnsi="Calibri" w:cs="Calibri" w:hint="default"/>
+      </w:rPr>
+    </w:lvl>
+    <w:lvl w:ilvl="1" w:tplc="08090003" w:tentative="1">
+      <w:start w:val="1"/>
+      <w:numFmt w:val="bullet"/>
+      <w:lvlText w:val="o"/>
+      <w:lvlJc w:val="left"/>
+      <w:pPr>
+        <w:ind w:left="2520" w:hanging="360"/>
+      </w:pPr>
+      <w:rPr>
+        <w:rFonts w:ascii="Courier New" w:hAnsi="Courier New" w:cs="Courier New" w:hint="default"/>
+      </w:rPr>
+    </w:lvl>
+    <w:lvl w:ilvl="2" w:tplc="08090005" w:tentative="1">
+      <w:start w:val="1"/>
+      <w:numFmt w:val="bullet"/>
+      <w:lvlText w:val=""/>
+      <w:lvlJc w:val="left"/>
+      <w:pPr>
+        <w:ind w:left="3240" w:hanging="360"/>
+      </w:pPr>
+      <w:rPr>
+        <w:rFonts w:ascii="Wingdings" w:hAnsi="Wingdings" w:hint="default"/>
+      </w:rPr>
+    </w:lvl>
+    <w:lvl w:ilvl="3" w:tplc="08090001" w:tentative="1">
+      <w:start w:val="1"/>
+      <w:numFmt w:val="bullet"/>
+      <w:lvlText w:val=""/>
+      <w:lvlJc w:val="left"/>
+      <w:pPr>
+        <w:ind w:left="3960" w:hanging="360"/>
+      </w:pPr>
+      <w:rPr>
+        <w:rFonts w:ascii="Symbol" w:hAnsi="Symbol" w:hint="default"/>
+      </w:rPr>
+    </w:lvl>
+    <w:lvl w:ilvl="4" w:tplc="08090003" w:tentative="1">
+      <w:start w:val="1"/>
+      <w:numFmt w:val="bullet"/>
+      <w:lvlText w:val="o"/>
+      <w:lvlJc w:val="left"/>
+      <w:pPr>
+        <w:ind w:left="4680" w:hanging="360"/>
+      </w:pPr>
+      <w:rPr>
+        <w:rFonts w:ascii="Courier New" w:hAnsi="Courier New" w:cs="Courier New" w:hint="default"/>
+      </w:rPr>
+    </w:lvl>
+    <w:lvl w:ilvl="5" w:tplc="08090005" w:tentative="1">
+      <w:start w:val="1"/>
+      <w:numFmt w:val="bullet"/>
+      <w:lvlText w:val=""/>
+      <w:lvlJc w:val="left"/>
+      <w:pPr>
+        <w:ind w:left="5400" w:hanging="360"/>
+      </w:pPr>
+      <w:rPr>
+        <w:rFonts w:ascii="Wingdings" w:hAnsi="Wingdings" w:hint="default"/>
+      </w:rPr>
+    </w:lvl>
+    <w:lvl w:ilvl="6" w:tplc="08090001" w:tentative="1">
+      <w:start w:val="1"/>
+      <w:numFmt w:val="bullet"/>
+      <w:lvlText w:val=""/>
+      <w:lvlJc w:val="left"/>
+      <w:pPr>
+        <w:ind w:left="6120" w:hanging="360"/>
+      </w:pPr>
+      <w:rPr>
+        <w:rFonts w:ascii="Symbol" w:hAnsi="Symbol" w:hint="default"/>
+      </w:rPr>
+    </w:lvl>
+    <w:lvl w:ilvl="7" w:tplc="08090003" w:tentative="1">
+      <w:start w:val="1"/>
+      <w:numFmt w:val="bullet"/>
+      <w:lvlText w:val="o"/>
+      <w:lvlJc w:val="left"/>
+      <w:pPr>
+        <w:ind w:left="6840" w:hanging="360"/>
+      </w:pPr>
+      <w:rPr>
+        <w:rFonts w:ascii="Courier New" w:hAnsi="Courier New" w:cs="Courier New" w:hint="default"/>
+      </w:rPr>
+    </w:lvl>
+    <w:lvl w:ilvl="8" w:tplc="08090005" w:tentative="1">
+      <w:start w:val="1"/>
+      <w:numFmt w:val="bullet"/>
+      <w:lvlText w:val=""/>
+      <w:lvlJc w:val="left"/>
+      <w:pPr>
+        <w:ind w:left="7560" w:hanging="360"/>
+      </w:pPr>
+      <w:rPr>
+        <w:rFonts w:ascii="Wingdings" w:hAnsi="Wingdings" w:hint="default"/>
+      </w:rPr>
+    </w:lvl>
+  </w:abstractNum>
+  <w:abstractNum w:abstractNumId="5" w15:restartNumberingAfterBreak="0">
+    <w:nsid w:val="7E851B9D"/>
+    <w:multiLevelType w:val="hybridMultilevel"/>
+    <w:tmpl w:val="50727D2E"/>
+    <w:lvl w:ilvl="0" w:tplc="9550C9E8">
+      <w:numFmt w:val="bullet"/>
+      <w:lvlText w:val="-"/>
+      <w:lvlJc w:val="left"/>
+      <w:pPr>
+        <w:ind w:left="720" w:hanging="360"/>
+      </w:pPr>
+      <w:rPr>
+        <w:rFonts w:ascii="Calibri" w:eastAsiaTheme="minorHAnsi" w:hAnsi="Calibri" w:cs="Calibri" w:hint="default"/>
+      </w:rPr>
+    </w:lvl>
+    <w:lvl w:ilvl="1" w:tplc="08090003" w:tentative="1">
+      <w:start w:val="1"/>
+      <w:numFmt w:val="bullet"/>
+      <w:lvlText w:val="o"/>
+      <w:lvlJc w:val="left"/>
+      <w:pPr>
+        <w:ind w:left="1440" w:hanging="360"/>
+      </w:pPr>
+      <w:rPr>
+        <w:rFonts w:ascii="Courier New" w:hAnsi="Courier New" w:cs="Courier New" w:hint="default"/>
+      </w:rPr>
+    </w:lvl>
+    <w:lvl w:ilvl="2" w:tplc="08090005" w:tentative="1">
+      <w:start w:val="1"/>
+      <w:numFmt w:val="bullet"/>
+      <w:lvlText w:val=""/>
+      <w:lvlJc w:val="left"/>
+      <w:pPr>
+        <w:ind w:left="2160" w:hanging="360"/>
+      </w:pPr>
+      <w:rPr>
+        <w:rFonts w:ascii="Wingdings" w:hAnsi="Wingdings" w:hint="default"/>
+      </w:rPr>
+    </w:lvl>
+    <w:lvl w:ilvl="3" w:tplc="08090001" w:tentative="1">
+      <w:start w:val="1"/>
+      <w:numFmt w:val="bullet"/>
+      <w:lvlText w:val=""/>
+      <w:lvlJc w:val="left"/>
+      <w:pPr>
+        <w:ind w:left="2880" w:hanging="360"/>
+      </w:pPr>
+      <w:rPr>
+        <w:rFonts w:ascii="Symbol" w:hAnsi="Symbol" w:hint="default"/>
+      </w:rPr>
+    </w:lvl>
+    <w:lvl w:ilvl="4" w:tplc="08090003" w:tentative="1">
+      <w:start w:val="1"/>
+      <w:numFmt w:val="bullet"/>
+      <w:lvlText w:val="o"/>
+      <w:lvlJc w:val="left"/>
+      <w:pPr>
+        <w:ind w:left="3600" w:hanging="360"/>
+      </w:pPr>
+      <w:rPr>
+        <w:rFonts w:ascii="Courier New" w:hAnsi="Courier New" w:cs="Courier New" w:hint="default"/>
+      </w:rPr>
+    </w:lvl>
+    <w:lvl w:ilvl="5" w:tplc="08090005" w:tentative="1">
+      <w:start w:val="1"/>
+      <w:numFmt w:val="bullet"/>
+      <w:lvlText w:val=""/>
+      <w:lvlJc w:val="left"/>
+      <w:pPr>
+        <w:ind w:left="4320" w:hanging="360"/>
+      </w:pPr>
+      <w:rPr>
+        <w:rFonts w:ascii="Wingdings" w:hAnsi="Wingdings" w:hint="default"/>
+      </w:rPr>
+    </w:lvl>
+    <w:lvl w:ilvl="6" w:tplc="08090001" w:tentative="1">
+      <w:start w:val="1"/>
+      <w:numFmt w:val="bullet"/>
+      <w:lvlText w:val=""/>
+      <w:lvlJc w:val="left"/>
+      <w:pPr>
+        <w:ind w:left="5040" w:hanging="360"/>
+      </w:pPr>
+      <w:rPr>
+        <w:rFonts w:ascii="Symbol" w:hAnsi="Symbol" w:hint="default"/>
+      </w:rPr>
+    </w:lvl>
+    <w:lvl w:ilvl="7" w:tplc="08090003" w:tentative="1">
+      <w:start w:val="1"/>
+      <w:numFmt w:val="bullet"/>
+      <w:lvlText w:val="o"/>
+      <w:lvlJc w:val="left"/>
+      <w:pPr>
+        <w:ind w:left="5760" w:hanging="360"/>
+      </w:pPr>
+      <w:rPr>
+        <w:rFonts w:ascii="Courier New" w:hAnsi="Courier New" w:cs="Courier New" w:hint="default"/>
+      </w:rPr>
+    </w:lvl>
+    <w:lvl w:ilvl="8" w:tplc="08090005" w:tentative="1">
+      <w:start w:val="1"/>
+      <w:numFmt w:val="bullet"/>
+      <w:lvlText w:val=""/>
+      <w:lvlJc w:val="left"/>
+      <w:pPr>
+        <w:ind w:left="6480" w:hanging="360"/>
+      </w:pPr>
+      <w:rPr>
+        <w:rFonts w:ascii="Wingdings" w:hAnsi="Wingdings" w:hint="default"/>
+      </w:rPr>
+    </w:lvl>
+  </w:abstractNum>
   <w:num w:numId="1" w16cid:durableId="32072937">
+    <w:abstractNumId w:val="2"/>
+  </w:num>
+  <w:num w:numId="2" w16cid:durableId="1116867354">
+    <w:abstractNumId w:val="4"/>
+  </w:num>
+  <w:num w:numId="3" w16cid:durableId="907377444">
     <w:abstractNumId w:val="0"/>
+  </w:num>
+  <w:num w:numId="4" w16cid:durableId="1222325609">
+    <w:abstractNumId w:val="5"/>
+  </w:num>
+  <w:num w:numId="5" w16cid:durableId="614413196">
+    <w:abstractNumId w:val="1"/>
+  </w:num>
+  <w:num w:numId="6" w16cid:durableId="1346397830">
+    <w:abstractNumId w:val="3"/>
   </w:num>
 </w:numbering>
 </file>
@@ -871,6 +3697,41 @@
       <w:contextualSpacing/>
     </w:pPr>
   </w:style>
+  <w:style w:type="character" w:styleId="Hyperlink">
+    <w:name w:val="Hyperlink"/>
+    <w:basedOn w:val="DefaultParagraphFont"/>
+    <w:uiPriority w:val="99"/>
+    <w:unhideWhenUsed/>
+    <w:rsid w:val="00BE45CA"/>
+    <w:rPr>
+      <w:color w:val="0563C1" w:themeColor="hyperlink"/>
+      <w:u w:val="single"/>
+    </w:rPr>
+  </w:style>
+  <w:style w:type="character" w:styleId="UnresolvedMention">
+    <w:name w:val="Unresolved Mention"/>
+    <w:basedOn w:val="DefaultParagraphFont"/>
+    <w:uiPriority w:val="99"/>
+    <w:semiHidden/>
+    <w:unhideWhenUsed/>
+    <w:rsid w:val="00BE45CA"/>
+    <w:rPr>
+      <w:color w:val="605E5C"/>
+      <w:shd w:val="clear" w:color="auto" w:fill="E1DFDD"/>
+    </w:rPr>
+  </w:style>
+  <w:style w:type="character" w:styleId="FollowedHyperlink">
+    <w:name w:val="FollowedHyperlink"/>
+    <w:basedOn w:val="DefaultParagraphFont"/>
+    <w:uiPriority w:val="99"/>
+    <w:semiHidden/>
+    <w:unhideWhenUsed/>
+    <w:rsid w:val="00D930BF"/>
+    <w:rPr>
+      <w:color w:val="954F72" w:themeColor="followedHyperlink"/>
+      <w:u w:val="single"/>
+    </w:rPr>
+  </w:style>
 </w:styles>
 </file>
 

</xml_diff>